<commit_message>
Updates to Lab Doc
</commit_message>
<xml_diff>
--- a/general/WinHEC 2017 Lab/WinHEC 2017 Lab.docx
+++ b/general/WinHEC 2017 Lab/WinHEC 2017 Lab.docx
@@ -99,7 +99,7 @@
               </wp:anchor>
             </w:drawing>
           </mc:Choice>
-          <mc:Fallback xmlns:a14="http://schemas.microsoft.com/office/drawing/2010/main" xmlns:pic="http://schemas.openxmlformats.org/drawingml/2006/picture" xmlns:a="http://schemas.openxmlformats.org/drawingml/2006/main">
+          <mc:Fallback xmlns:a="http://schemas.openxmlformats.org/drawingml/2006/main" xmlns:pic="http://schemas.openxmlformats.org/drawingml/2006/picture" xmlns:a14="http://schemas.microsoft.com/office/drawing/2010/main">
             <w:pict w14:anchorId="41189F74">
               <v:rect id="Rectangle 2" style="position:absolute;margin-left:-33.7pt;margin-top:-26.3pt;width:531.7pt;height:60.9pt;z-index:251658240;visibility:visible;mso-wrap-style:square;mso-width-percent:0;mso-height-percent:0;mso-wrap-distance-left:9pt;mso-wrap-distance-top:0;mso-wrap-distance-right:9pt;mso-wrap-distance-bottom:0;mso-position-horizontal:absolute;mso-position-horizontal-relative:text;mso-position-vertical:absolute;mso-position-vertical-relative:text;mso-width-percent:0;mso-height-percent:0;mso-width-relative:margin;mso-height-relative:margin;v-text-anchor:middle" o:spid="_x0000_s1026" fillcolor="#0072c6" strokecolor="#1f4d78 [1604]" strokeweight="1pt" w14:anchorId="0D741AB3" o:gfxdata="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">
                 <v:textbox>
@@ -237,7 +237,7 @@
               </wp:anchor>
             </w:drawing>
           </mc:Choice>
-          <mc:Fallback xmlns:a14="http://schemas.microsoft.com/office/drawing/2010/main" xmlns:pic="http://schemas.openxmlformats.org/drawingml/2006/picture" xmlns:a="http://schemas.openxmlformats.org/drawingml/2006/main">
+          <mc:Fallback xmlns:a="http://schemas.openxmlformats.org/drawingml/2006/main" xmlns:pic="http://schemas.openxmlformats.org/drawingml/2006/picture" xmlns:a14="http://schemas.microsoft.com/office/drawing/2010/main">
             <w:pict w14:anchorId="53D8519D">
               <v:rect id="Rectangle 7" style="position:absolute;margin-left:36pt;margin-top:349.2pt;width:531.35pt;height:13.7pt;z-index:251658241;visibility:visible;mso-wrap-style:square;mso-width-percent:0;mso-height-percent:0;mso-wrap-distance-left:9pt;mso-wrap-distance-top:0;mso-wrap-distance-right:9pt;mso-wrap-distance-bottom:0;mso-position-horizontal:absolute;mso-position-horizontal-relative:page;mso-position-vertical:absolute;mso-position-vertical-relative:page;mso-width-percent:0;mso-height-percent:0;mso-width-relative:margin;mso-height-relative:margin;v-text-anchor:middle" o:spid="_x0000_s1027" fillcolor="#0072c6" strokecolor="#1f4d78 [1604]" strokeweight="1pt" w14:anchorId="06CDDB1B" o:gfxdata="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">
                 <v:textbox>
@@ -1367,15 +1367,7 @@
         <w:rPr>
           <w:rFonts w:eastAsia="Times New Roman"/>
         </w:rPr>
-        <w:t>s</w:t>
-      </w:r>
-      <w:bookmarkStart w:id="0" w:name="_GoBack"/>
-      <w:bookmarkEnd w:id="0"/>
-      <w:r>
-        <w:rPr>
-          <w:rFonts w:eastAsia="Times New Roman"/>
-        </w:rPr>
-        <w:t xml:space="preserve">ays </w:t>
+        <w:t xml:space="preserve">says </w:t>
       </w:r>
       <w:r>
         <w:rPr>
@@ -3479,21 +3471,7 @@
                 <w:rStyle w:val="Hyperlink"/>
                 <w:noProof/>
               </w:rPr>
-              <w:t>Exercis</w:t>
-            </w:r>
-            <w:r>
-              <w:rPr>
-                <w:rStyle w:val="Hyperlink"/>
-                <w:noProof/>
-              </w:rPr>
-              <w:t>e</w:t>
-            </w:r>
-            <w:r>
-              <w:rPr>
-                <w:rStyle w:val="Hyperlink"/>
-                <w:noProof/>
-              </w:rPr>
-              <w:t xml:space="preserve"> 6: Create a Component INF to deliver the HSA</w:t>
+              <w:t>Exercise 6: Create a Component INF to deliver the HSA</w:t>
             </w:r>
             <w:r>
               <w:rPr>
@@ -4253,100 +4231,100 @@
       <w:pPr>
         <w:pStyle w:val="Heading1"/>
       </w:pPr>
-      <w:bookmarkStart w:id="1" w:name="_Toc405986465"/>
-      <w:bookmarkStart w:id="2" w:name="_Toc499049172"/>
+      <w:bookmarkStart w:id="0" w:name="_Toc405986465"/>
+      <w:bookmarkStart w:id="1" w:name="_Toc499049172"/>
       <w:r>
         <w:t xml:space="preserve">Lab </w:t>
       </w:r>
       <w:r>
         <w:t>objective</w:t>
       </w:r>
+      <w:bookmarkEnd w:id="0"/>
       <w:bookmarkEnd w:id="1"/>
+    </w:p>
+    <w:p>
+      <w:r>
+        <w:t xml:space="preserve">Participants will learn about the capabilities of </w:t>
+      </w:r>
+      <w:r>
+        <w:t xml:space="preserve">Microsoft </w:t>
+      </w:r>
+      <w:r>
+        <w:t xml:space="preserve">Windows to develop, package, and install </w:t>
+      </w:r>
+      <w:r>
+        <w:t xml:space="preserve">Universal Drivers </w:t>
+      </w:r>
+      <w:r>
+        <w:t>for Windows 10 and newer operating systems. The tutorials for this lab will be presented as hands-on tasks.</w:t>
+      </w:r>
+    </w:p>
+    <w:p>
+      <w:pPr>
+        <w:pStyle w:val="Heading1"/>
+      </w:pPr>
+      <w:bookmarkStart w:id="2" w:name="_Toc499049173"/>
+      <w:r>
+        <w:t>Exercise 1</w:t>
+      </w:r>
+      <w:r>
+        <w:t xml:space="preserve">: </w:t>
+      </w:r>
+      <w:r>
+        <w:t>Understanding Hardware Identity</w:t>
+      </w:r>
       <w:bookmarkEnd w:id="2"/>
-    </w:p>
-    <w:p>
-      <w:r>
-        <w:t xml:space="preserve">Participants will learn about the capabilities of </w:t>
-      </w:r>
-      <w:r>
-        <w:t xml:space="preserve">Microsoft </w:t>
-      </w:r>
-      <w:r>
-        <w:t xml:space="preserve">Windows to develop, package, and install </w:t>
-      </w:r>
-      <w:r>
-        <w:t xml:space="preserve">Universal Drivers </w:t>
-      </w:r>
-      <w:r>
-        <w:t>for Windows 10 and newer operating systems. The tutorials for this lab will be presented as hands-on tasks.</w:t>
-      </w:r>
-    </w:p>
-    <w:p>
-      <w:pPr>
-        <w:pStyle w:val="Heading1"/>
-      </w:pPr>
-      <w:bookmarkStart w:id="3" w:name="_Toc499049173"/>
-      <w:r>
-        <w:t>Exercise 1</w:t>
-      </w:r>
-      <w:r>
-        <w:t xml:space="preserve">: </w:t>
-      </w:r>
-      <w:r>
-        <w:t>Understanding Hardware Identity</w:t>
+      <w:r>
+        <w:t xml:space="preserve"> </w:t>
+      </w:r>
+      <w:r>
+        <w:t xml:space="preserve"> </w:t>
+      </w:r>
+    </w:p>
+    <w:p>
+      <w:r>
+        <w:t xml:space="preserve">All </w:t>
+      </w:r>
+      <w:r>
+        <w:t xml:space="preserve">devices </w:t>
+      </w:r>
+      <w:r>
+        <w:t xml:space="preserve">on a system </w:t>
+      </w:r>
+      <w:r>
+        <w:t xml:space="preserve">are described to </w:t>
+      </w:r>
+      <w:r>
+        <w:t>the Windows Operating System using a Hardware ID (HWID).  HWIDs are created and enumerated by a bus driver.  For example, the PCI bus enume</w:t>
+      </w:r>
+      <w:r>
+        <w:t>rates HWIDs for all its child</w:t>
+      </w:r>
+      <w:r>
+        <w:t xml:space="preserve"> devices.</w:t>
+      </w:r>
+    </w:p>
+    <w:p>
+      <w:pPr>
+        <w:pStyle w:val="Heading2"/>
+      </w:pPr>
+      <w:bookmarkStart w:id="3" w:name="_Toc499049174"/>
+      <w:r>
+        <w:t>Task</w:t>
+      </w:r>
+      <w:r>
+        <w:t xml:space="preserve"> 1</w:t>
+      </w:r>
+      <w:r>
+        <w:t xml:space="preserve">: View the </w:t>
+      </w:r>
+      <w:r>
+        <w:t>Hardware ID</w:t>
+      </w:r>
+      <w:r>
+        <w:t xml:space="preserve"> for your graphics device</w:t>
       </w:r>
       <w:bookmarkEnd w:id="3"/>
-      <w:r>
-        <w:t xml:space="preserve"> </w:t>
-      </w:r>
-      <w:r>
-        <w:t xml:space="preserve"> </w:t>
-      </w:r>
-    </w:p>
-    <w:p>
-      <w:r>
-        <w:t xml:space="preserve">All </w:t>
-      </w:r>
-      <w:r>
-        <w:t xml:space="preserve">devices </w:t>
-      </w:r>
-      <w:r>
-        <w:t xml:space="preserve">on a system </w:t>
-      </w:r>
-      <w:r>
-        <w:t xml:space="preserve">are described to </w:t>
-      </w:r>
-      <w:r>
-        <w:t>the Windows Operating System using a Hardware ID (HWID).  HWIDs are created and enumerated by a bus driver.  For example, the PCI bus enume</w:t>
-      </w:r>
-      <w:r>
-        <w:t>rates HWIDs for all its child</w:t>
-      </w:r>
-      <w:r>
-        <w:t xml:space="preserve"> devices.</w:t>
-      </w:r>
-    </w:p>
-    <w:p>
-      <w:pPr>
-        <w:pStyle w:val="Heading2"/>
-      </w:pPr>
-      <w:bookmarkStart w:id="4" w:name="_Toc499049174"/>
-      <w:r>
-        <w:t>Task</w:t>
-      </w:r>
-      <w:r>
-        <w:t xml:space="preserve"> 1</w:t>
-      </w:r>
-      <w:r>
-        <w:t xml:space="preserve">: View the </w:t>
-      </w:r>
-      <w:r>
-        <w:t>Hardware ID</w:t>
-      </w:r>
-      <w:r>
-        <w:t xml:space="preserve"> for your graphics device</w:t>
-      </w:r>
-      <w:bookmarkEnd w:id="4"/>
     </w:p>
     <w:p>
       <w:pPr>
@@ -4656,11 +4634,11 @@
       <w:pPr>
         <w:pStyle w:val="Heading2"/>
       </w:pPr>
-      <w:bookmarkStart w:id="5" w:name="_Toc499049175"/>
+      <w:bookmarkStart w:id="4" w:name="_Toc499049175"/>
       <w:r>
         <w:t>Task 2: Install a demo dev node for this lab</w:t>
       </w:r>
-      <w:bookmarkEnd w:id="5"/>
+      <w:bookmarkEnd w:id="4"/>
     </w:p>
     <w:p>
       <w:r>
@@ -4876,7 +4854,7 @@
       <w:pPr>
         <w:pStyle w:val="Heading1"/>
       </w:pPr>
-      <w:bookmarkStart w:id="6" w:name="_Toc499049176"/>
+      <w:bookmarkStart w:id="5" w:name="_Toc499049176"/>
       <w:r>
         <w:lastRenderedPageBreak/>
         <w:t>Exercise 2: Creating a Basic Driver</w:t>
@@ -4884,7 +4862,7 @@
       <w:r>
         <w:t xml:space="preserve"> Package</w:t>
       </w:r>
-      <w:bookmarkEnd w:id="6"/>
+      <w:bookmarkEnd w:id="5"/>
     </w:p>
     <w:p>
       <w:pPr>
@@ -4911,11 +4889,11 @@
       <w:pPr>
         <w:pStyle w:val="Heading2"/>
       </w:pPr>
-      <w:bookmarkStart w:id="7" w:name="_Toc499049177"/>
+      <w:bookmarkStart w:id="6" w:name="_Toc499049177"/>
       <w:r>
         <w:t>Task 1: Open and build the supplied sample solution</w:t>
       </w:r>
-      <w:bookmarkEnd w:id="7"/>
+      <w:bookmarkEnd w:id="6"/>
     </w:p>
     <w:p>
       <w:pPr>
@@ -4963,11 +4941,11 @@
       <w:pPr>
         <w:pStyle w:val="Heading2"/>
       </w:pPr>
-      <w:bookmarkStart w:id="8" w:name="_Toc499049178"/>
+      <w:bookmarkStart w:id="7" w:name="_Toc499049178"/>
       <w:r>
         <w:t>Task 2: Add the driver so it is installed by the INF</w:t>
       </w:r>
-      <w:bookmarkEnd w:id="8"/>
+      <w:bookmarkEnd w:id="7"/>
     </w:p>
     <w:p>
       <w:r>
@@ -5175,11 +5153,11 @@
       <w:pPr>
         <w:pStyle w:val="Heading2"/>
       </w:pPr>
-      <w:bookmarkStart w:id="9" w:name="_Toc499049179"/>
+      <w:bookmarkStart w:id="8" w:name="_Toc499049179"/>
       <w:r>
         <w:t>Task 3: Add some registry values</w:t>
       </w:r>
-      <w:bookmarkEnd w:id="9"/>
+      <w:bookmarkEnd w:id="8"/>
     </w:p>
     <w:p>
       <w:r>
@@ -5254,11 +5232,11 @@
       <w:pPr>
         <w:pStyle w:val="Heading2"/>
       </w:pPr>
-      <w:bookmarkStart w:id="10" w:name="_Toc499049180"/>
+      <w:bookmarkStart w:id="9" w:name="_Toc499049180"/>
       <w:r>
         <w:t>Task 4: Install your new driver</w:t>
       </w:r>
-      <w:bookmarkEnd w:id="10"/>
+      <w:bookmarkEnd w:id="9"/>
     </w:p>
     <w:p>
       <w:pPr>
@@ -5450,27 +5428,27 @@
       <w:pPr>
         <w:pStyle w:val="Heading1"/>
       </w:pPr>
-      <w:bookmarkStart w:id="11" w:name="_Toc499049181"/>
+      <w:bookmarkStart w:id="10" w:name="_Toc499049181"/>
       <w:r>
         <w:lastRenderedPageBreak/>
         <w:t>Exercise 3: Add a service</w:t>
       </w:r>
+      <w:bookmarkEnd w:id="10"/>
+    </w:p>
+    <w:p>
+      <w:r>
+        <w:t>Sometimes, a driver will need to use a user mode NT service for additional functionality.  Our demo driver is one of those drivers.  Instead of using a co-installer to install this service, we will keep our driver package declarative and universal by installing the NT service directly from the INF.</w:t>
+      </w:r>
+    </w:p>
+    <w:p>
+      <w:pPr>
+        <w:pStyle w:val="Heading2"/>
+      </w:pPr>
+      <w:bookmarkStart w:id="11" w:name="_Toc499049182"/>
+      <w:r>
+        <w:t>Task 1: Create a Service</w:t>
+      </w:r>
       <w:bookmarkEnd w:id="11"/>
-    </w:p>
-    <w:p>
-      <w:r>
-        <w:t>Sometimes, a driver will need to use a user mode NT service for additional functionality.  Our demo driver is one of those drivers.  Instead of using a co-installer to install this service, we will keep our driver package declarative and universal by installing the NT service directly from the INF.</w:t>
-      </w:r>
-    </w:p>
-    <w:p>
-      <w:pPr>
-        <w:pStyle w:val="Heading2"/>
-      </w:pPr>
-      <w:bookmarkStart w:id="12" w:name="_Toc499049182"/>
-      <w:r>
-        <w:t>Task 1: Create a Service</w:t>
-      </w:r>
-      <w:bookmarkEnd w:id="12"/>
     </w:p>
     <w:p>
       <w:r>
@@ -5600,11 +5578,11 @@
       <w:pPr>
         <w:pStyle w:val="Heading2"/>
       </w:pPr>
-      <w:bookmarkStart w:id="13" w:name="_Toc499049183"/>
+      <w:bookmarkStart w:id="12" w:name="_Toc499049183"/>
       <w:r>
         <w:t>Task 2: Add service installation logic to the INF</w:t>
       </w:r>
-      <w:bookmarkEnd w:id="13"/>
+      <w:bookmarkEnd w:id="12"/>
     </w:p>
     <w:p>
       <w:pPr>
@@ -6039,11 +6017,11 @@
       <w:pPr>
         <w:pStyle w:val="Heading2"/>
       </w:pPr>
-      <w:bookmarkStart w:id="14" w:name="_Toc499049184"/>
+      <w:bookmarkStart w:id="13" w:name="_Toc499049184"/>
       <w:r>
         <w:t>Task 3: Build and Install</w:t>
       </w:r>
-      <w:bookmarkEnd w:id="14"/>
+      <w:bookmarkEnd w:id="13"/>
     </w:p>
     <w:p>
       <w:r>
@@ -6181,27 +6159,27 @@
       <w:pPr>
         <w:pStyle w:val="Heading1"/>
       </w:pPr>
-      <w:bookmarkStart w:id="15" w:name="_Toc499049185"/>
+      <w:bookmarkStart w:id="14" w:name="_Toc499049185"/>
       <w:r>
         <w:lastRenderedPageBreak/>
         <w:t>Exercise 4: Add a user interface with a Hardware Support App (HSA)</w:t>
       </w:r>
+      <w:bookmarkEnd w:id="14"/>
+    </w:p>
+    <w:p>
+      <w:r>
+        <w:t>For a driver to be universal, both the driver and any applications it works with must work on all flavors of Windows 10.  To enable this, a Universal Windows Platform (UWP) Hardware Support App (HSA) can be written.  An HSA can communicate with either an NT Service or directly to a driver.  In this exercise, we will link our new HSA with the service created in Exercise 3.</w:t>
+      </w:r>
+    </w:p>
+    <w:p>
+      <w:pPr>
+        <w:pStyle w:val="Heading2"/>
+      </w:pPr>
+      <w:bookmarkStart w:id="15" w:name="_Toc499049186"/>
+      <w:r>
+        <w:t>Task 1: Build an App</w:t>
+      </w:r>
       <w:bookmarkEnd w:id="15"/>
-    </w:p>
-    <w:p>
-      <w:r>
-        <w:t>For a driver to be universal, both the driver and any applications it works with must work on all flavors of Windows 10.  To enable this, a Universal Windows Platform (UWP) Hardware Support App (HSA) can be written.  An HSA can communicate with either an NT Service or directly to a driver.  In this exercise, we will link our new HSA with the service created in Exercise 3.</w:t>
-      </w:r>
-    </w:p>
-    <w:p>
-      <w:pPr>
-        <w:pStyle w:val="Heading2"/>
-      </w:pPr>
-      <w:bookmarkStart w:id="16" w:name="_Toc499049186"/>
-      <w:r>
-        <w:t>Task 1: Build an App</w:t>
-      </w:r>
-      <w:bookmarkEnd w:id="16"/>
     </w:p>
     <w:p>
       <w:r>
@@ -6348,7 +6326,7 @@
       <w:pPr>
         <w:pStyle w:val="Heading2"/>
       </w:pPr>
-      <w:bookmarkStart w:id="17" w:name="_Toc499049187"/>
+      <w:bookmarkStart w:id="16" w:name="_Toc499049187"/>
       <w:r>
         <w:lastRenderedPageBreak/>
         <w:t xml:space="preserve">Task 2: </w:t>
@@ -6365,7 +6343,7 @@
       <w:r>
         <w:t xml:space="preserve"> to the App</w:t>
       </w:r>
-      <w:bookmarkEnd w:id="17"/>
+      <w:bookmarkEnd w:id="16"/>
     </w:p>
     <w:p>
       <w:r>
@@ -6693,12 +6671,12 @@
       <w:pPr>
         <w:pStyle w:val="Heading2"/>
       </w:pPr>
-      <w:bookmarkStart w:id="18" w:name="_Toc499049188"/>
+      <w:bookmarkStart w:id="17" w:name="_Toc499049188"/>
       <w:r>
         <w:lastRenderedPageBreak/>
         <w:t>Task 3: Grant access to the driver’s RPC server with the capability</w:t>
       </w:r>
-      <w:bookmarkEnd w:id="18"/>
+      <w:bookmarkEnd w:id="17"/>
     </w:p>
     <w:p>
       <w:r>
@@ -7137,7 +7115,7 @@
       <w:pPr>
         <w:pStyle w:val="Heading2"/>
       </w:pPr>
-      <w:bookmarkStart w:id="19" w:name="_Toc499049189"/>
+      <w:bookmarkStart w:id="18" w:name="_Toc499049189"/>
       <w:r>
         <w:t xml:space="preserve">Task </w:t>
       </w:r>
@@ -7150,7 +7128,7 @@
       <w:r>
         <w:t xml:space="preserve"> the new Toaster Driver</w:t>
       </w:r>
-      <w:bookmarkEnd w:id="19"/>
+      <w:bookmarkEnd w:id="18"/>
     </w:p>
     <w:p>
       <w:r>
@@ -7209,12 +7187,12 @@
       <w:pPr>
         <w:pStyle w:val="Heading2"/>
       </w:pPr>
-      <w:bookmarkStart w:id="20" w:name="_Toc499049190"/>
+      <w:bookmarkStart w:id="19" w:name="_Toc499049190"/>
       <w:r>
         <w:lastRenderedPageBreak/>
         <w:t>Task 5: Build and Deploy the Toaster Support App</w:t>
       </w:r>
-      <w:bookmarkEnd w:id="20"/>
+      <w:bookmarkEnd w:id="19"/>
     </w:p>
     <w:p>
       <w:pPr>
@@ -7308,7 +7286,7 @@
       <w:pPr>
         <w:pStyle w:val="Heading1"/>
       </w:pPr>
-      <w:bookmarkStart w:id="21" w:name="_Toc499049191"/>
+      <w:bookmarkStart w:id="20" w:name="_Toc499049191"/>
       <w:r>
         <w:t xml:space="preserve">Exercise </w:t>
       </w:r>
@@ -7324,22 +7302,22 @@
       <w:r>
         <w:t>reference</w:t>
       </w:r>
+      <w:bookmarkEnd w:id="20"/>
+    </w:p>
+    <w:p>
+      <w:r>
+        <w:t>A basic driver is great, but there are many situations when a driver needs to be customized for a use case or partner.  To enable this scenario, Windows 10 supports Extension INFs.  These are light weight INFs that can add these customizations.</w:t>
+      </w:r>
+    </w:p>
+    <w:p>
+      <w:pPr>
+        <w:pStyle w:val="Heading2"/>
+      </w:pPr>
+      <w:bookmarkStart w:id="21" w:name="_Toc499049192"/>
+      <w:r>
+        <w:t>Task 1: Create Extension INF Project</w:t>
+      </w:r>
       <w:bookmarkEnd w:id="21"/>
-    </w:p>
-    <w:p>
-      <w:r>
-        <w:t>A basic driver is great, but there are many situations when a driver needs to be customized for a use case or partner.  To enable this scenario, Windows 10 supports Extension INFs.  These are light weight INFs that can add these customizations.</w:t>
-      </w:r>
-    </w:p>
-    <w:p>
-      <w:pPr>
-        <w:pStyle w:val="Heading2"/>
-      </w:pPr>
-      <w:bookmarkStart w:id="22" w:name="_Toc499049192"/>
-      <w:r>
-        <w:t>Task 1: Create Extension INF Project</w:t>
-      </w:r>
-      <w:bookmarkEnd w:id="22"/>
     </w:p>
     <w:p>
       <w:pPr>
@@ -7447,12 +7425,12 @@
       <w:pPr>
         <w:pStyle w:val="Heading2"/>
       </w:pPr>
-      <w:bookmarkStart w:id="23" w:name="_Toc499049193"/>
+      <w:bookmarkStart w:id="22" w:name="_Toc499049193"/>
       <w:r>
         <w:lastRenderedPageBreak/>
         <w:t>Task 2: Add a new INX file to the project</w:t>
       </w:r>
-      <w:bookmarkEnd w:id="23"/>
+      <w:bookmarkEnd w:id="22"/>
     </w:p>
     <w:p>
       <w:pPr>
@@ -7526,11 +7504,11 @@
       <w:pPr>
         <w:pStyle w:val="Heading2"/>
       </w:pPr>
-      <w:bookmarkStart w:id="24" w:name="_Toc499049194"/>
+      <w:bookmarkStart w:id="23" w:name="_Toc499049194"/>
       <w:r>
         <w:t>Task 3: Add Version Information</w:t>
       </w:r>
-      <w:bookmarkEnd w:id="24"/>
+      <w:bookmarkEnd w:id="23"/>
     </w:p>
     <w:p>
       <w:pPr>
@@ -7661,11 +7639,11 @@
       <w:pPr>
         <w:pStyle w:val="Heading2"/>
       </w:pPr>
-      <w:bookmarkStart w:id="25" w:name="_Toc499049195"/>
+      <w:bookmarkStart w:id="24" w:name="_Toc499049195"/>
       <w:r>
         <w:t>Task 4: Add a unique ExtensionId</w:t>
       </w:r>
-      <w:bookmarkEnd w:id="25"/>
+      <w:bookmarkEnd w:id="24"/>
     </w:p>
     <w:p>
       <w:pPr>
@@ -7761,11 +7739,11 @@
       <w:pPr>
         <w:pStyle w:val="Heading2"/>
       </w:pPr>
-      <w:bookmarkStart w:id="26" w:name="_Toc499049196"/>
+      <w:bookmarkStart w:id="25" w:name="_Toc499049196"/>
       <w:r>
         <w:t>Task 5: Add some installation information</w:t>
       </w:r>
-      <w:bookmarkEnd w:id="26"/>
+      <w:bookmarkEnd w:id="25"/>
     </w:p>
     <w:p>
       <w:r>
@@ -7847,11 +7825,11 @@
       <w:pPr>
         <w:pStyle w:val="Heading2"/>
       </w:pPr>
-      <w:bookmarkStart w:id="27" w:name="_Toc499049197"/>
+      <w:bookmarkStart w:id="26" w:name="_Toc499049197"/>
       <w:r>
         <w:t>Task 6: Add some customized registry keys</w:t>
       </w:r>
-      <w:bookmarkEnd w:id="27"/>
+      <w:bookmarkEnd w:id="26"/>
     </w:p>
     <w:p>
       <w:r>
@@ -7917,11 +7895,11 @@
       <w:pPr>
         <w:pStyle w:val="Heading2"/>
       </w:pPr>
-      <w:bookmarkStart w:id="28" w:name="_Toc499049198"/>
+      <w:bookmarkStart w:id="27" w:name="_Toc499049198"/>
       <w:r>
         <w:t>Task 7: Add a SoftwareComponent identity for our HSA</w:t>
       </w:r>
-      <w:bookmarkEnd w:id="28"/>
+      <w:bookmarkEnd w:id="27"/>
     </w:p>
     <w:p>
       <w:r>
@@ -8048,7 +8026,7 @@
       <w:pPr>
         <w:pStyle w:val="Heading2"/>
       </w:pPr>
-      <w:bookmarkStart w:id="29" w:name="_Toc499049199"/>
+      <w:bookmarkStart w:id="28" w:name="_Toc499049199"/>
       <w:r>
         <w:t xml:space="preserve">Task </w:t>
       </w:r>
@@ -8058,7 +8036,7 @@
       <w:r>
         <w:t>: Build and Install</w:t>
       </w:r>
-      <w:bookmarkEnd w:id="29"/>
+      <w:bookmarkEnd w:id="28"/>
     </w:p>
     <w:p>
       <w:r>
@@ -8226,7 +8204,7 @@
       <w:pPr>
         <w:pStyle w:val="Heading1"/>
       </w:pPr>
-      <w:bookmarkStart w:id="30" w:name="_Toc499049200"/>
+      <w:bookmarkStart w:id="29" w:name="_Toc499049200"/>
       <w:r>
         <w:lastRenderedPageBreak/>
         <w:t xml:space="preserve">Exercise </w:t>
@@ -8237,34 +8215,34 @@
       <w:r>
         <w:t>: Create a Component INF to deliver the HSA</w:t>
       </w:r>
+      <w:bookmarkEnd w:id="29"/>
+    </w:p>
+    <w:p>
+      <w:r>
+        <w:t xml:space="preserve">In Exercise 6, we had our extension INF add a software device node in order to deliver our HSA.  </w:t>
+      </w:r>
+      <w:r>
+        <w:t xml:space="preserve">Did you notice it under “Software Components” in device manager?  </w:t>
+      </w:r>
+      <w:r>
+        <w:t>Now we need a Component INF to match on that identity and actually deliver our application.</w:t>
+      </w:r>
+    </w:p>
+    <w:p>
+      <w:pPr>
+        <w:pStyle w:val="Heading2"/>
+      </w:pPr>
+      <w:bookmarkStart w:id="30" w:name="_Toc499049201"/>
+      <w:r>
+        <w:t>Tas</w:t>
+      </w:r>
+      <w:r>
+        <w:t>k</w:t>
+      </w:r>
+      <w:r>
+        <w:t xml:space="preserve"> 1: View your new component device</w:t>
+      </w:r>
       <w:bookmarkEnd w:id="30"/>
-    </w:p>
-    <w:p>
-      <w:r>
-        <w:t xml:space="preserve">In Exercise 6, we had our extension INF add a software device node in order to deliver our HSA.  </w:t>
-      </w:r>
-      <w:r>
-        <w:t xml:space="preserve">Did you notice it under “Software Components” in device manager?  </w:t>
-      </w:r>
-      <w:r>
-        <w:t>Now we need a Component INF to match on that identity and actually deliver our application.</w:t>
-      </w:r>
-    </w:p>
-    <w:p>
-      <w:pPr>
-        <w:pStyle w:val="Heading2"/>
-      </w:pPr>
-      <w:bookmarkStart w:id="31" w:name="_Toc499049201"/>
-      <w:r>
-        <w:t>Tas</w:t>
-      </w:r>
-      <w:r>
-        <w:t>k</w:t>
-      </w:r>
-      <w:r>
-        <w:t xml:space="preserve"> 1: View your new component device</w:t>
-      </w:r>
-      <w:bookmarkEnd w:id="31"/>
     </w:p>
     <w:p>
       <w:pPr>
@@ -8452,7 +8430,7 @@
       <w:pPr>
         <w:pStyle w:val="Heading2"/>
       </w:pPr>
-      <w:bookmarkStart w:id="32" w:name="_Toc499049202"/>
+      <w:bookmarkStart w:id="31" w:name="_Toc499049202"/>
       <w:r>
         <w:t xml:space="preserve">Task </w:t>
       </w:r>
@@ -8465,7 +8443,7 @@
       <w:r>
         <w:t xml:space="preserve"> a new INX file to the project</w:t>
       </w:r>
-      <w:bookmarkEnd w:id="32"/>
+      <w:bookmarkEnd w:id="31"/>
     </w:p>
     <w:p>
       <w:pPr>
@@ -8641,7 +8619,7 @@
       <w:pPr>
         <w:pStyle w:val="Heading2"/>
       </w:pPr>
-      <w:bookmarkStart w:id="33" w:name="_Toc499049203"/>
+      <w:bookmarkStart w:id="32" w:name="_Toc499049203"/>
       <w:r>
         <w:t xml:space="preserve">Task </w:t>
       </w:r>
@@ -8654,7 +8632,7 @@
       <w:r>
         <w:t xml:space="preserve"> and installation information</w:t>
       </w:r>
-      <w:bookmarkEnd w:id="33"/>
+      <w:bookmarkEnd w:id="32"/>
     </w:p>
     <w:p>
       <w:pPr>
@@ -8920,7 +8898,7 @@
       <w:pPr>
         <w:pStyle w:val="Heading2"/>
       </w:pPr>
-      <w:bookmarkStart w:id="34" w:name="_Toc499049204"/>
+      <w:bookmarkStart w:id="33" w:name="_Toc499049204"/>
       <w:r>
         <w:t xml:space="preserve">Task </w:t>
       </w:r>
@@ -8933,7 +8911,7 @@
       <w:r>
         <w:t>Use the AddSoftware directive</w:t>
       </w:r>
-      <w:bookmarkEnd w:id="34"/>
+      <w:bookmarkEnd w:id="33"/>
     </w:p>
     <w:p>
       <w:r>
@@ -9035,7 +9013,7 @@
       <w:pPr>
         <w:pStyle w:val="Heading2"/>
       </w:pPr>
-      <w:bookmarkStart w:id="35" w:name="_Toc499049205"/>
+      <w:bookmarkStart w:id="34" w:name="_Toc499049205"/>
       <w:r>
         <w:lastRenderedPageBreak/>
         <w:t xml:space="preserve">Task </w:t>
@@ -9046,7 +9024,7 @@
       <w:r>
         <w:t>: Add the App PFN</w:t>
       </w:r>
-      <w:bookmarkEnd w:id="35"/>
+      <w:bookmarkEnd w:id="34"/>
     </w:p>
     <w:p>
       <w:r>
@@ -9191,7 +9169,7 @@
       <w:pPr>
         <w:pStyle w:val="Heading2"/>
       </w:pPr>
-      <w:bookmarkStart w:id="36" w:name="_Toc499049206"/>
+      <w:bookmarkStart w:id="35" w:name="_Toc499049206"/>
       <w:r>
         <w:t xml:space="preserve">Task </w:t>
       </w:r>
@@ -9201,7 +9179,7 @@
       <w:r>
         <w:t>: Build and Install</w:t>
       </w:r>
-      <w:bookmarkEnd w:id="36"/>
+      <w:bookmarkEnd w:id="35"/>
     </w:p>
     <w:p>
       <w:r>
@@ -9514,7 +9492,7 @@
       <w:pPr>
         <w:pStyle w:val="Heading1"/>
       </w:pPr>
-      <w:bookmarkStart w:id="37" w:name="_Toc499049207"/>
+      <w:bookmarkStart w:id="36" w:name="_Toc499049207"/>
       <w:r>
         <w:t>Exerc</w:t>
       </w:r>
@@ -9536,7 +9514,7 @@
       <w:r>
         <w:t>s Universal</w:t>
       </w:r>
-      <w:bookmarkEnd w:id="37"/>
+      <w:bookmarkEnd w:id="36"/>
     </w:p>
     <w:p>
       <w:r>
@@ -9673,11 +9651,11 @@
       <w:pPr>
         <w:pStyle w:val="Heading2"/>
       </w:pPr>
-      <w:bookmarkStart w:id="38" w:name="_Toc499049208"/>
+      <w:bookmarkStart w:id="37" w:name="_Toc499049208"/>
       <w:r>
         <w:t>Task 1: Run INFVerif /u</w:t>
       </w:r>
-      <w:bookmarkEnd w:id="38"/>
+      <w:bookmarkEnd w:id="37"/>
     </w:p>
     <w:p>
       <w:pPr>
@@ -9779,11 +9757,11 @@
       <w:pPr>
         <w:pStyle w:val="Heading2"/>
       </w:pPr>
-      <w:bookmarkStart w:id="39" w:name="_Toc499049209"/>
+      <w:bookmarkStart w:id="38" w:name="_Toc499049209"/>
       <w:r>
         <w:t>Task 2: Run API Validator</w:t>
       </w:r>
-      <w:bookmarkEnd w:id="39"/>
+      <w:bookmarkEnd w:id="38"/>
     </w:p>
     <w:p>
       <w:r>
@@ -9845,11 +9823,11 @@
       <w:pPr>
         <w:pStyle w:val="Heading1"/>
       </w:pPr>
-      <w:bookmarkStart w:id="40" w:name="_Toc499049210"/>
+      <w:bookmarkStart w:id="39" w:name="_Toc499049210"/>
       <w:r>
         <w:t>Conclusion</w:t>
       </w:r>
-      <w:bookmarkEnd w:id="40"/>
+      <w:bookmarkEnd w:id="39"/>
     </w:p>
     <w:p>
       <w:r>
@@ -10242,7 +10220,7 @@
                                     <w:sz w:val="18"/>
                                     <w:szCs w:val="18"/>
                                   </w:rPr>
-                                  <w:t>3</w:t>
+                                  <w:t>2</w:t>
                                 </w:r>
                                 <w:r>
                                   <w:rPr>
@@ -10423,7 +10401,7 @@
                               <w:sz w:val="18"/>
                               <w:szCs w:val="18"/>
                             </w:rPr>
-                            <w:t>3</w:t>
+                            <w:t>2</w:t>
                           </w:r>
                           <w:r>
                             <w:rPr>
@@ -10472,6 +10450,8 @@
         <w:bCs/>
       </w:rPr>
     </w:pPr>
+    <w:bookmarkStart w:id="40" w:name="_GoBack"/>
+    <w:bookmarkEnd w:id="40"/>
     <w:r>
       <w:rPr>
         <w:rFonts w:ascii="SegoeUI" w:hAnsi="SegoeUI" w:cs="Segoe UI"/>
@@ -10555,7 +10535,7 @@
         <w:b/>
         <w:bCs/>
       </w:rPr>
-      <w:t>WinHEC Taipei June 2017 Workshop</w:t>
+      <w:t>WinHEC 2017 Workshop</w:t>
     </w:r>
     <w:r>
       <w:rPr>
@@ -13959,6 +13939,7 @@
     <w:lsdException w:name="HTML Sample" w:semiHidden="1" w:unhideWhenUsed="1"/>
     <w:lsdException w:name="HTML Typewriter" w:semiHidden="1" w:unhideWhenUsed="1"/>
     <w:lsdException w:name="HTML Variable" w:semiHidden="1" w:unhideWhenUsed="1"/>
+    <w:lsdException w:name="Normal Table" w:semiHidden="1" w:unhideWhenUsed="1"/>
     <w:lsdException w:name="annotation subject" w:semiHidden="1" w:unhideWhenUsed="1"/>
     <w:lsdException w:name="No List" w:semiHidden="1" w:unhideWhenUsed="1"/>
     <w:lsdException w:name="Outline List 1" w:semiHidden="1" w:unhideWhenUsed="1"/>
@@ -14002,8 +13983,10 @@
     <w:lsdException w:name="Table Elegant" w:semiHidden="1" w:unhideWhenUsed="1"/>
     <w:lsdException w:name="Table Professional" w:semiHidden="1" w:unhideWhenUsed="1"/>
     <w:lsdException w:name="Table Subtle 1" w:semiHidden="1" w:unhideWhenUsed="1"/>
+    <w:lsdException w:name="Table Subtle 2" w:semiHidden="1" w:unhideWhenUsed="1"/>
     <w:lsdException w:name="Table Web 1" w:semiHidden="1" w:unhideWhenUsed="1"/>
     <w:lsdException w:name="Table Web 2" w:semiHidden="1" w:unhideWhenUsed="1"/>
+    <w:lsdException w:name="Table Web 3" w:semiHidden="1" w:unhideWhenUsed="1"/>
     <w:lsdException w:name="Balloon Text" w:semiHidden="1" w:unhideWhenUsed="1"/>
     <w:lsdException w:name="Table Grid" w:uiPriority="39"/>
     <w:lsdException w:name="Table Theme" w:semiHidden="1" w:unhideWhenUsed="1"/>
@@ -15132,582 +15115,6 @@
 </w:styles>
 </file>
 
-<file path=word/glossary/document.xml><?xml version="1.0" encoding="utf-8"?>
-<w:glossaryDocument xmlns:wpc="http://schemas.microsoft.com/office/word/2010/wordprocessingCanvas" xmlns:cx="http://schemas.microsoft.com/office/drawing/2014/chartex" xmlns:cx1="http://schemas.microsoft.com/office/drawing/2015/9/8/chartex" xmlns:cx2="http://schemas.microsoft.com/office/drawing/2015/10/21/chartex" xmlns:cx3="http://schemas.microsoft.com/office/drawing/2016/5/9/chartex" xmlns:cx4="http://schemas.microsoft.com/office/drawing/2016/5/10/chartex" xmlns:cx5="http://schemas.microsoft.com/office/drawing/2016/5/11/chartex" xmlns:cx6="http://schemas.microsoft.com/office/drawing/2016/5/12/chartex" xmlns:cx7="http://schemas.microsoft.com/office/drawing/2016/5/13/chartex" xmlns:cx8="http://schemas.microsoft.com/office/drawing/2016/5/14/chartex" xmlns:mc="http://schemas.openxmlformats.org/markup-compatibility/2006" xmlns:aink="http://schemas.microsoft.com/office/drawing/2016/ink" xmlns:am3d="http://schemas.microsoft.com/office/drawing/2017/model3d" xmlns:o="urn:schemas-microsoft-com:office:office" xmlns:r="http://schemas.openxmlformats.org/officeDocument/2006/relationships" xmlns:m="http://schemas.openxmlformats.org/officeDocument/2006/math" xmlns:v="urn:schemas-microsoft-com:vml" xmlns:wp14="http://schemas.microsoft.com/office/word/2010/wordprocessingDrawing" xmlns:wp="http://schemas.openxmlformats.org/drawingml/2006/wordprocessingDrawing" xmlns:w10="urn:schemas-microsoft-com:office:word" xmlns:w="http://schemas.openxmlformats.org/wordprocessingml/2006/main" xmlns:w14="http://schemas.microsoft.com/office/word/2010/wordml" xmlns:w15="http://schemas.microsoft.com/office/word/2012/wordml" xmlns:w16cid="http://schemas.microsoft.com/office/word/2016/wordml/cid" xmlns:w16se="http://schemas.microsoft.com/office/word/2015/wordml/symex" xmlns:wpg="http://schemas.microsoft.com/office/word/2010/wordprocessingGroup" xmlns:wpi="http://schemas.microsoft.com/office/word/2010/wordprocessingInk" xmlns:wne="http://schemas.microsoft.com/office/word/2006/wordml" xmlns:wps="http://schemas.microsoft.com/office/word/2010/wordprocessingShape" mc:Ignorable="w14 w15 w16se w16cid wp14"/>
-</file>
-
-<file path=word/glossary/fontTable.xml><?xml version="1.0" encoding="utf-8"?>
-<w:fonts xmlns:mc="http://schemas.openxmlformats.org/markup-compatibility/2006" xmlns:r="http://schemas.openxmlformats.org/officeDocument/2006/relationships" xmlns:w="http://schemas.openxmlformats.org/wordprocessingml/2006/main" xmlns:w14="http://schemas.microsoft.com/office/word/2010/wordml" xmlns:w15="http://schemas.microsoft.com/office/word/2012/wordml" xmlns:w16cid="http://schemas.microsoft.com/office/word/2016/wordml/cid" xmlns:w16se="http://schemas.microsoft.com/office/word/2015/wordml/symex" mc:Ignorable="w14 w15 w16se w16cid">
-  <w:font w:name="Symbol">
-    <w:panose1 w:val="05050102010706020507"/>
-    <w:charset w:val="02"/>
-    <w:family w:val="roman"/>
-    <w:pitch w:val="variable"/>
-    <w:sig w:usb0="00000000" w:usb1="10000000" w:usb2="00000000" w:usb3="00000000" w:csb0="80000000" w:csb1="00000000"/>
-  </w:font>
-  <w:font w:name="Times New Roman">
-    <w:panose1 w:val="02020603050405020304"/>
-    <w:charset w:val="00"/>
-    <w:family w:val="roman"/>
-    <w:pitch w:val="variable"/>
-    <w:sig w:usb0="E0002EFF" w:usb1="C000785B" w:usb2="00000009" w:usb3="00000000" w:csb0="000001FF" w:csb1="00000000"/>
-  </w:font>
-  <w:font w:name="Courier New">
-    <w:panose1 w:val="02070309020205020404"/>
-    <w:charset w:val="00"/>
-    <w:family w:val="modern"/>
-    <w:pitch w:val="fixed"/>
-    <w:sig w:usb0="E0002EFF" w:usb1="C0007843" w:usb2="00000009" w:usb3="00000000" w:csb0="000001FF" w:csb1="00000000"/>
-  </w:font>
-  <w:font w:name="Wingdings">
-    <w:panose1 w:val="05000000000000000000"/>
-    <w:charset w:val="02"/>
-    <w:family w:val="auto"/>
-    <w:pitch w:val="variable"/>
-    <w:sig w:usb0="00000000" w:usb1="10000000" w:usb2="00000000" w:usb3="00000000" w:csb0="80000000" w:csb1="00000000"/>
-  </w:font>
-  <w:font w:name="Calibri">
-    <w:panose1 w:val="020F0502020204030204"/>
-    <w:charset w:val="00"/>
-    <w:family w:val="swiss"/>
-    <w:pitch w:val="variable"/>
-    <w:sig w:usb0="E0002AFF" w:usb1="C000247B" w:usb2="00000009" w:usb3="00000000" w:csb0="000001FF" w:csb1="00000000"/>
-  </w:font>
-  <w:font w:name="Calibri Light">
-    <w:panose1 w:val="020F0302020204030204"/>
-    <w:charset w:val="00"/>
-    <w:family w:val="swiss"/>
-    <w:pitch w:val="variable"/>
-    <w:sig w:usb0="E0002AFF" w:usb1="C000247B" w:usb2="00000009" w:usb3="00000000" w:csb0="000001FF" w:csb1="00000000"/>
-  </w:font>
-  <w:font w:name="MS Gothic">
-    <w:altName w:val="ＭＳ ゴシック"/>
-    <w:panose1 w:val="020B0609070205080204"/>
-    <w:charset w:val="80"/>
-    <w:family w:val="modern"/>
-    <w:pitch w:val="fixed"/>
-    <w:sig w:usb0="E00002FF" w:usb1="6AC7FDFB" w:usb2="08000012" w:usb3="00000000" w:csb0="0002009F" w:csb1="00000000"/>
-  </w:font>
-  <w:font w:name="Arial">
-    <w:panose1 w:val="020B0604020202020204"/>
-    <w:charset w:val="00"/>
-    <w:family w:val="swiss"/>
-    <w:pitch w:val="variable"/>
-    <w:sig w:usb0="E0002EFF" w:usb1="C0007843" w:usb2="00000009" w:usb3="00000000" w:csb0="000001FF" w:csb1="00000000"/>
-  </w:font>
-  <w:font w:name="MS Mincho">
-    <w:altName w:val="ＭＳ 明朝"/>
-    <w:panose1 w:val="02020609040205080304"/>
-    <w:charset w:val="80"/>
-    <w:family w:val="modern"/>
-    <w:pitch w:val="fixed"/>
-    <w:sig w:usb0="E00002FF" w:usb1="6AC7FDFB" w:usb2="08000012" w:usb3="00000000" w:csb0="0002009F" w:csb1="00000000"/>
-  </w:font>
-  <w:font w:name="Segoe Semibold">
-    <w:altName w:val="Segoe UI Semibold"/>
-    <w:charset w:val="00"/>
-    <w:family w:val="swiss"/>
-    <w:pitch w:val="variable"/>
-    <w:sig w:usb0="A00002AF" w:usb1="4000205B" w:usb2="00000000" w:usb3="00000000" w:csb0="0000009F" w:csb1="00000000"/>
-  </w:font>
-  <w:font w:name="Consolas">
-    <w:panose1 w:val="020B0609020204030204"/>
-    <w:charset w:val="00"/>
-    <w:family w:val="modern"/>
-    <w:pitch w:val="fixed"/>
-    <w:sig w:usb0="E00006FF" w:usb1="0000FCFF" w:usb2="00000001" w:usb3="00000000" w:csb0="0000019F" w:csb1="00000000"/>
-  </w:font>
-  <w:font w:name="Segoe UI">
-    <w:panose1 w:val="020B0502040204020203"/>
-    <w:charset w:val="00"/>
-    <w:family w:val="swiss"/>
-    <w:pitch w:val="variable"/>
-    <w:sig w:usb0="E4002EFF" w:usb1="C000E47F" w:usb2="00000009" w:usb3="00000000" w:csb0="000001FF" w:csb1="00000000"/>
-  </w:font>
-  <w:font w:name="Segoe UI Emoji">
-    <w:panose1 w:val="020B0502040204020203"/>
-    <w:charset w:val="00"/>
-    <w:family w:val="swiss"/>
-    <w:pitch w:val="variable"/>
-    <w:sig w:usb0="00000003" w:usb1="02000000" w:usb2="00000000" w:usb3="00000000" w:csb0="00000001" w:csb1="00000000"/>
-  </w:font>
-  <w:font w:name="SegoeUI">
-    <w:altName w:val="Segoe UI"/>
-    <w:panose1 w:val="00000000000000000000"/>
-    <w:charset w:val="00"/>
-    <w:family w:val="roman"/>
-    <w:notTrueType/>
-    <w:pitch w:val="default"/>
-  </w:font>
-</w:fonts>
-</file>
-
-<file path=word/glossary/settings.xml><?xml version="1.0" encoding="utf-8"?>
-<w:settings xmlns:mc="http://schemas.openxmlformats.org/markup-compatibility/2006" xmlns:o="urn:schemas-microsoft-com:office:office" xmlns:r="http://schemas.openxmlformats.org/officeDocument/2006/relationships" xmlns:m="http://schemas.openxmlformats.org/officeDocument/2006/math" xmlns:v="urn:schemas-microsoft-com:vml" xmlns:w10="urn:schemas-microsoft-com:office:word" xmlns:w="http://schemas.openxmlformats.org/wordprocessingml/2006/main" xmlns:w14="http://schemas.microsoft.com/office/word/2010/wordml" xmlns:w15="http://schemas.microsoft.com/office/word/2012/wordml" xmlns:w16cid="http://schemas.microsoft.com/office/word/2016/wordml/cid" xmlns:w16se="http://schemas.microsoft.com/office/word/2015/wordml/symex" xmlns:sl="http://schemas.openxmlformats.org/schemaLibrary/2006/main" mc:Ignorable="w14 w15 w16se w16cid">
-  <w:defaultTabStop w:val="720"/>
-  <w:characterSpacingControl w:val="doNotCompress"/>
-  <w:compat>
-    <w:useFELayout/>
-    <w:compatSetting w:name="compatibilityMode" w:uri="http://schemas.microsoft.com/office/word" w:val="12"/>
-    <w:compatSetting w:name="useWord2013TrackBottomHyphenation" w:uri="http://schemas.microsoft.com/office/word" w:val="1"/>
-  </w:compat>
-  <w:rsids>
-    <w:rsidRoot w:val="00261582"/>
-    <w:rsid w:val="00261582"/>
-    <w:rsid w:val="00796418"/>
-  </w:rsids>
-  <m:mathPr>
-    <m:mathFont m:val="Cambria Math"/>
-    <m:brkBin m:val="before"/>
-    <m:brkBinSub m:val="--"/>
-    <m:smallFrac m:val="0"/>
-    <m:dispDef/>
-    <m:lMargin m:val="0"/>
-    <m:rMargin m:val="0"/>
-    <m:defJc m:val="centerGroup"/>
-    <m:wrapIndent m:val="1440"/>
-    <m:intLim m:val="subSup"/>
-    <m:naryLim m:val="undOvr"/>
-  </m:mathPr>
-  <w:themeFontLang w:val="en-US"/>
-  <w:clrSchemeMapping w:bg1="light1" w:t1="dark1" w:bg2="light2" w:t2="dark2" w:accent1="accent1" w:accent2="accent2" w:accent3="accent3" w:accent4="accent4" w:accent5="accent5" w:accent6="accent6" w:hyperlink="hyperlink" w:followedHyperlink="followedHyperlink"/>
-  <w:decimalSymbol w:val="."/>
-  <w:listSeparator w:val=","/>
-</w:settings>
-</file>
-
-<file path=word/glossary/styles.xml><?xml version="1.0" encoding="utf-8"?>
-<w:styles xmlns:mc="http://schemas.openxmlformats.org/markup-compatibility/2006" xmlns:r="http://schemas.openxmlformats.org/officeDocument/2006/relationships" xmlns:w="http://schemas.openxmlformats.org/wordprocessingml/2006/main" xmlns:w14="http://schemas.microsoft.com/office/word/2010/wordml" xmlns:w15="http://schemas.microsoft.com/office/word/2012/wordml" xmlns:w16cid="http://schemas.microsoft.com/office/word/2016/wordml/cid" xmlns:w16se="http://schemas.microsoft.com/office/word/2015/wordml/symex" mc:Ignorable="w14 w15 w16se w16cid">
-  <w:docDefaults>
-    <w:rPrDefault>
-      <w:rPr>
-        <w:rFonts w:asciiTheme="minorHAnsi" w:eastAsiaTheme="minorEastAsia" w:hAnsiTheme="minorHAnsi" w:cstheme="minorBidi"/>
-        <w:sz w:val="22"/>
-        <w:szCs w:val="22"/>
-        <w:lang w:val="en-US" w:eastAsia="en-US" w:bidi="ar-SA"/>
-      </w:rPr>
-    </w:rPrDefault>
-    <w:pPrDefault>
-      <w:pPr>
-        <w:spacing w:after="160" w:line="259" w:lineRule="auto"/>
-      </w:pPr>
-    </w:pPrDefault>
-  </w:docDefaults>
-  <w:latentStyles w:defLockedState="0" w:defUIPriority="99" w:defSemiHidden="0" w:defUnhideWhenUsed="0" w:defQFormat="0" w:count="375">
-    <w:lsdException w:name="Normal" w:uiPriority="0" w:qFormat="1"/>
-    <w:lsdException w:name="heading 1" w:uiPriority="9" w:qFormat="1"/>
-    <w:lsdException w:name="heading 2" w:semiHidden="1" w:uiPriority="9" w:unhideWhenUsed="1" w:qFormat="1"/>
-    <w:lsdException w:name="heading 3" w:semiHidden="1" w:uiPriority="9" w:unhideWhenUsed="1" w:qFormat="1"/>
-    <w:lsdException w:name="heading 4" w:semiHidden="1" w:uiPriority="9" w:unhideWhenUsed="1" w:qFormat="1"/>
-    <w:lsdException w:name="heading 5" w:semiHidden="1" w:uiPriority="9" w:unhideWhenUsed="1" w:qFormat="1"/>
-    <w:lsdException w:name="heading 6" w:semiHidden="1" w:uiPriority="9" w:unhideWhenUsed="1" w:qFormat="1"/>
-    <w:lsdException w:name="heading 7" w:semiHidden="1" w:uiPriority="9" w:unhideWhenUsed="1" w:qFormat="1"/>
-    <w:lsdException w:name="heading 8" w:semiHidden="1" w:uiPriority="9" w:unhideWhenUsed="1" w:qFormat="1"/>
-    <w:lsdException w:name="heading 9" w:semiHidden="1" w:uiPriority="9" w:unhideWhenUsed="1" w:qFormat="1"/>
-    <w:lsdException w:name="index 1" w:semiHidden="1" w:unhideWhenUsed="1"/>
-    <w:lsdException w:name="index 2" w:semiHidden="1" w:unhideWhenUsed="1"/>
-    <w:lsdException w:name="index 3" w:semiHidden="1" w:unhideWhenUsed="1"/>
-    <w:lsdException w:name="index 4" w:semiHidden="1" w:unhideWhenUsed="1"/>
-    <w:lsdException w:name="index 5" w:semiHidden="1" w:unhideWhenUsed="1"/>
-    <w:lsdException w:name="index 6" w:semiHidden="1" w:unhideWhenUsed="1"/>
-    <w:lsdException w:name="index 7" w:semiHidden="1" w:unhideWhenUsed="1"/>
-    <w:lsdException w:name="index 8" w:semiHidden="1" w:unhideWhenUsed="1"/>
-    <w:lsdException w:name="index 9" w:semiHidden="1" w:unhideWhenUsed="1"/>
-    <w:lsdException w:name="toc 1" w:semiHidden="1" w:uiPriority="39" w:unhideWhenUsed="1"/>
-    <w:lsdException w:name="toc 2" w:semiHidden="1" w:uiPriority="39" w:unhideWhenUsed="1"/>
-    <w:lsdException w:name="toc 3" w:semiHidden="1" w:uiPriority="39" w:unhideWhenUsed="1"/>
-    <w:lsdException w:name="toc 4" w:semiHidden="1" w:uiPriority="39" w:unhideWhenUsed="1"/>
-    <w:lsdException w:name="toc 5" w:semiHidden="1" w:uiPriority="39" w:unhideWhenUsed="1"/>
-    <w:lsdException w:name="toc 6" w:semiHidden="1" w:uiPriority="39" w:unhideWhenUsed="1"/>
-    <w:lsdException w:name="toc 7" w:semiHidden="1" w:uiPriority="39" w:unhideWhenUsed="1"/>
-    <w:lsdException w:name="toc 8" w:semiHidden="1" w:uiPriority="39" w:unhideWhenUsed="1"/>
-    <w:lsdException w:name="toc 9" w:semiHidden="1" w:uiPriority="39" w:unhideWhenUsed="1"/>
-    <w:lsdException w:name="Normal Indent" w:semiHidden="1" w:unhideWhenUsed="1"/>
-    <w:lsdException w:name="footnote text" w:semiHidden="1" w:unhideWhenUsed="1"/>
-    <w:lsdException w:name="annotation text" w:semiHidden="1" w:unhideWhenUsed="1"/>
-    <w:lsdException w:name="header" w:semiHidden="1" w:unhideWhenUsed="1"/>
-    <w:lsdException w:name="footer" w:semiHidden="1" w:unhideWhenUsed="1"/>
-    <w:lsdException w:name="index heading" w:semiHidden="1" w:unhideWhenUsed="1"/>
-    <w:lsdException w:name="caption" w:semiHidden="1" w:uiPriority="35" w:unhideWhenUsed="1" w:qFormat="1"/>
-    <w:lsdException w:name="table of figures" w:semiHidden="1" w:unhideWhenUsed="1"/>
-    <w:lsdException w:name="envelope address" w:semiHidden="1" w:unhideWhenUsed="1"/>
-    <w:lsdException w:name="envelope return" w:semiHidden="1" w:unhideWhenUsed="1"/>
-    <w:lsdException w:name="footnote reference" w:semiHidden="1" w:unhideWhenUsed="1"/>
-    <w:lsdException w:name="annotation reference" w:semiHidden="1" w:unhideWhenUsed="1"/>
-    <w:lsdException w:name="line number" w:semiHidden="1" w:unhideWhenUsed="1"/>
-    <w:lsdException w:name="page number" w:semiHidden="1" w:unhideWhenUsed="1"/>
-    <w:lsdException w:name="endnote reference" w:semiHidden="1" w:unhideWhenUsed="1"/>
-    <w:lsdException w:name="endnote text" w:semiHidden="1" w:unhideWhenUsed="1"/>
-    <w:lsdException w:name="table of authorities" w:semiHidden="1" w:unhideWhenUsed="1"/>
-    <w:lsdException w:name="macro" w:semiHidden="1" w:unhideWhenUsed="1"/>
-    <w:lsdException w:name="toa heading" w:semiHidden="1" w:unhideWhenUsed="1"/>
-    <w:lsdException w:name="List" w:semiHidden="1" w:unhideWhenUsed="1"/>
-    <w:lsdException w:name="List Bullet" w:semiHidden="1" w:unhideWhenUsed="1"/>
-    <w:lsdException w:name="List Number" w:semiHidden="1" w:unhideWhenUsed="1"/>
-    <w:lsdException w:name="List 2" w:semiHidden="1" w:unhideWhenUsed="1"/>
-    <w:lsdException w:name="List 3" w:semiHidden="1" w:unhideWhenUsed="1"/>
-    <w:lsdException w:name="List 4" w:semiHidden="1" w:unhideWhenUsed="1"/>
-    <w:lsdException w:name="List 5" w:semiHidden="1" w:unhideWhenUsed="1"/>
-    <w:lsdException w:name="List Bullet 2" w:semiHidden="1" w:unhideWhenUsed="1"/>
-    <w:lsdException w:name="List Bullet 3" w:semiHidden="1" w:unhideWhenUsed="1"/>
-    <w:lsdException w:name="List Bullet 4" w:semiHidden="1" w:unhideWhenUsed="1"/>
-    <w:lsdException w:name="List Bullet 5" w:semiHidden="1" w:unhideWhenUsed="1"/>
-    <w:lsdException w:name="List Number 2" w:semiHidden="1" w:unhideWhenUsed="1"/>
-    <w:lsdException w:name="List Number 3" w:semiHidden="1" w:unhideWhenUsed="1"/>
-    <w:lsdException w:name="List Number 4" w:semiHidden="1" w:unhideWhenUsed="1"/>
-    <w:lsdException w:name="List Number 5" w:semiHidden="1" w:unhideWhenUsed="1"/>
-    <w:lsdException w:name="Title" w:uiPriority="10" w:qFormat="1"/>
-    <w:lsdException w:name="Closing" w:semiHidden="1" w:unhideWhenUsed="1"/>
-    <w:lsdException w:name="Signature" w:semiHidden="1" w:unhideWhenUsed="1"/>
-    <w:lsdException w:name="Default Paragraph Font" w:semiHidden="1" w:uiPriority="1" w:unhideWhenUsed="1"/>
-    <w:lsdException w:name="Body Text" w:semiHidden="1" w:unhideWhenUsed="1"/>
-    <w:lsdException w:name="Body Text Indent" w:semiHidden="1" w:unhideWhenUsed="1"/>
-    <w:lsdException w:name="List Continue" w:semiHidden="1" w:unhideWhenUsed="1"/>
-    <w:lsdException w:name="List Continue 2" w:semiHidden="1" w:unhideWhenUsed="1"/>
-    <w:lsdException w:name="List Continue 3" w:semiHidden="1" w:unhideWhenUsed="1"/>
-    <w:lsdException w:name="List Continue 4" w:semiHidden="1" w:unhideWhenUsed="1"/>
-    <w:lsdException w:name="List Continue 5" w:semiHidden="1" w:unhideWhenUsed="1"/>
-    <w:lsdException w:name="Message Header" w:semiHidden="1" w:unhideWhenUsed="1"/>
-    <w:lsdException w:name="Subtitle" w:uiPriority="11" w:qFormat="1"/>
-    <w:lsdException w:name="Salutation" w:semiHidden="1" w:unhideWhenUsed="1"/>
-    <w:lsdException w:name="Date" w:semiHidden="1" w:unhideWhenUsed="1"/>
-    <w:lsdException w:name="Body Text First Indent" w:semiHidden="1" w:unhideWhenUsed="1"/>
-    <w:lsdException w:name="Body Text First Indent 2" w:semiHidden="1" w:unhideWhenUsed="1"/>
-    <w:lsdException w:name="Note Heading" w:semiHidden="1" w:unhideWhenUsed="1"/>
-    <w:lsdException w:name="Body Text 2" w:semiHidden="1" w:unhideWhenUsed="1"/>
-    <w:lsdException w:name="Body Text 3" w:semiHidden="1" w:unhideWhenUsed="1"/>
-    <w:lsdException w:name="Body Text Indent 2" w:semiHidden="1" w:unhideWhenUsed="1"/>
-    <w:lsdException w:name="Body Text Indent 3" w:semiHidden="1" w:unhideWhenUsed="1"/>
-    <w:lsdException w:name="Block Text" w:semiHidden="1" w:unhideWhenUsed="1"/>
-    <w:lsdException w:name="Hyperlink" w:semiHidden="1" w:unhideWhenUsed="1"/>
-    <w:lsdException w:name="FollowedHyperlink" w:semiHidden="1" w:unhideWhenUsed="1"/>
-    <w:lsdException w:name="Strong" w:uiPriority="22" w:qFormat="1"/>
-    <w:lsdException w:name="Emphasis" w:uiPriority="20" w:qFormat="1"/>
-    <w:lsdException w:name="Document Map" w:semiHidden="1" w:unhideWhenUsed="1"/>
-    <w:lsdException w:name="Plain Text" w:semiHidden="1" w:unhideWhenUsed="1"/>
-    <w:lsdException w:name="E-mail Signature" w:semiHidden="1" w:unhideWhenUsed="1"/>
-    <w:lsdException w:name="HTML Top of Form" w:semiHidden="1" w:unhideWhenUsed="1"/>
-    <w:lsdException w:name="HTML Bottom of Form" w:semiHidden="1" w:unhideWhenUsed="1"/>
-    <w:lsdException w:name="Normal (Web)" w:semiHidden="1" w:unhideWhenUsed="1"/>
-    <w:lsdException w:name="HTML Acronym" w:semiHidden="1" w:unhideWhenUsed="1"/>
-    <w:lsdException w:name="HTML Address" w:semiHidden="1" w:unhideWhenUsed="1"/>
-    <w:lsdException w:name="HTML Cite" w:semiHidden="1" w:unhideWhenUsed="1"/>
-    <w:lsdException w:name="HTML Code" w:semiHidden="1" w:unhideWhenUsed="1"/>
-    <w:lsdException w:name="HTML Definition" w:semiHidden="1" w:unhideWhenUsed="1"/>
-    <w:lsdException w:name="HTML Keyboard" w:semiHidden="1" w:unhideWhenUsed="1"/>
-    <w:lsdException w:name="HTML Preformatted" w:semiHidden="1" w:unhideWhenUsed="1"/>
-    <w:lsdException w:name="HTML Sample" w:semiHidden="1" w:unhideWhenUsed="1"/>
-    <w:lsdException w:name="HTML Typewriter" w:semiHidden="1" w:unhideWhenUsed="1"/>
-    <w:lsdException w:name="HTML Variable" w:semiHidden="1" w:unhideWhenUsed="1"/>
-    <w:lsdException w:name="Normal Table" w:semiHidden="1" w:unhideWhenUsed="1"/>
-    <w:lsdException w:name="annotation subject" w:semiHidden="1" w:unhideWhenUsed="1"/>
-    <w:lsdException w:name="No List" w:semiHidden="1" w:unhideWhenUsed="1"/>
-    <w:lsdException w:name="Outline List 1" w:semiHidden="1" w:unhideWhenUsed="1"/>
-    <w:lsdException w:name="Outline List 2" w:semiHidden="1" w:unhideWhenUsed="1"/>
-    <w:lsdException w:name="Outline List 3" w:semiHidden="1" w:unhideWhenUsed="1"/>
-    <w:lsdException w:name="Table Simple 1" w:semiHidden="1" w:unhideWhenUsed="1"/>
-    <w:lsdException w:name="Table Simple 2" w:semiHidden="1" w:unhideWhenUsed="1"/>
-    <w:lsdException w:name="Table Simple 3" w:semiHidden="1" w:unhideWhenUsed="1"/>
-    <w:lsdException w:name="Table Classic 1" w:semiHidden="1" w:unhideWhenUsed="1"/>
-    <w:lsdException w:name="Table Classic 2" w:semiHidden="1" w:unhideWhenUsed="1"/>
-    <w:lsdException w:name="Table Classic 3" w:semiHidden="1" w:unhideWhenUsed="1"/>
-    <w:lsdException w:name="Table Classic 4" w:semiHidden="1" w:unhideWhenUsed="1"/>
-    <w:lsdException w:name="Table Colorful 1" w:semiHidden="1" w:unhideWhenUsed="1"/>
-    <w:lsdException w:name="Table Colorful 2" w:semiHidden="1" w:unhideWhenUsed="1"/>
-    <w:lsdException w:name="Table Colorful 3" w:semiHidden="1" w:unhideWhenUsed="1"/>
-    <w:lsdException w:name="Table Columns 1" w:semiHidden="1" w:unhideWhenUsed="1"/>
-    <w:lsdException w:name="Table Columns 2" w:semiHidden="1" w:unhideWhenUsed="1"/>
-    <w:lsdException w:name="Table Columns 3" w:semiHidden="1" w:unhideWhenUsed="1"/>
-    <w:lsdException w:name="Table Columns 4" w:semiHidden="1" w:unhideWhenUsed="1"/>
-    <w:lsdException w:name="Table Columns 5" w:semiHidden="1" w:unhideWhenUsed="1"/>
-    <w:lsdException w:name="Table Grid 1" w:semiHidden="1" w:unhideWhenUsed="1"/>
-    <w:lsdException w:name="Table Grid 2" w:semiHidden="1" w:unhideWhenUsed="1"/>
-    <w:lsdException w:name="Table Grid 3" w:semiHidden="1" w:unhideWhenUsed="1"/>
-    <w:lsdException w:name="Table Grid 4" w:semiHidden="1" w:unhideWhenUsed="1"/>
-    <w:lsdException w:name="Table Grid 5" w:semiHidden="1" w:unhideWhenUsed="1"/>
-    <w:lsdException w:name="Table Grid 6" w:semiHidden="1" w:unhideWhenUsed="1"/>
-    <w:lsdException w:name="Table Grid 7" w:semiHidden="1" w:unhideWhenUsed="1"/>
-    <w:lsdException w:name="Table Grid 8" w:semiHidden="1" w:unhideWhenUsed="1"/>
-    <w:lsdException w:name="Table List 1" w:semiHidden="1" w:unhideWhenUsed="1"/>
-    <w:lsdException w:name="Table List 2" w:semiHidden="1" w:unhideWhenUsed="1"/>
-    <w:lsdException w:name="Table List 3" w:semiHidden="1" w:unhideWhenUsed="1"/>
-    <w:lsdException w:name="Table List 4" w:semiHidden="1" w:unhideWhenUsed="1"/>
-    <w:lsdException w:name="Table List 5" w:semiHidden="1" w:unhideWhenUsed="1"/>
-    <w:lsdException w:name="Table List 6" w:semiHidden="1" w:unhideWhenUsed="1"/>
-    <w:lsdException w:name="Table List 7" w:semiHidden="1" w:unhideWhenUsed="1"/>
-    <w:lsdException w:name="Table List 8" w:semiHidden="1" w:unhideWhenUsed="1"/>
-    <w:lsdException w:name="Table 3D effects 1" w:semiHidden="1" w:unhideWhenUsed="1"/>
-    <w:lsdException w:name="Table 3D effects 2" w:semiHidden="1" w:unhideWhenUsed="1"/>
-    <w:lsdException w:name="Table 3D effects 3" w:semiHidden="1" w:unhideWhenUsed="1"/>
-    <w:lsdException w:name="Table Contemporary" w:semiHidden="1" w:unhideWhenUsed="1"/>
-    <w:lsdException w:name="Table Elegant" w:semiHidden="1" w:unhideWhenUsed="1"/>
-    <w:lsdException w:name="Table Professional" w:semiHidden="1" w:unhideWhenUsed="1"/>
-    <w:lsdException w:name="Table Subtle 1" w:semiHidden="1" w:unhideWhenUsed="1"/>
-    <w:lsdException w:name="Table Subtle 2" w:semiHidden="1" w:unhideWhenUsed="1"/>
-    <w:lsdException w:name="Table Web 1" w:semiHidden="1" w:unhideWhenUsed="1"/>
-    <w:lsdException w:name="Table Web 2" w:semiHidden="1" w:unhideWhenUsed="1"/>
-    <w:lsdException w:name="Table Web 3" w:semiHidden="1" w:unhideWhenUsed="1"/>
-    <w:lsdException w:name="Balloon Text" w:semiHidden="1" w:unhideWhenUsed="1"/>
-    <w:lsdException w:name="Table Grid" w:uiPriority="39"/>
-    <w:lsdException w:name="Table Theme" w:semiHidden="1" w:unhideWhenUsed="1"/>
-    <w:lsdException w:name="Placeholder Text" w:semiHidden="1"/>
-    <w:lsdException w:name="No Spacing" w:uiPriority="1" w:qFormat="1"/>
-    <w:lsdException w:name="Light Shading" w:uiPriority="60"/>
-    <w:lsdException w:name="Light List" w:uiPriority="61"/>
-    <w:lsdException w:name="Light Grid" w:uiPriority="62"/>
-    <w:lsdException w:name="Medium Shading 1" w:uiPriority="63"/>
-    <w:lsdException w:name="Medium Shading 2" w:uiPriority="64"/>
-    <w:lsdException w:name="Medium List 1" w:uiPriority="65"/>
-    <w:lsdException w:name="Medium List 2" w:uiPriority="66"/>
-    <w:lsdException w:name="Medium Grid 1" w:uiPriority="67"/>
-    <w:lsdException w:name="Medium Grid 2" w:uiPriority="68"/>
-    <w:lsdException w:name="Medium Grid 3" w:uiPriority="69"/>
-    <w:lsdException w:name="Dark List" w:uiPriority="70"/>
-    <w:lsdException w:name="Colorful Shading" w:uiPriority="71"/>
-    <w:lsdException w:name="Colorful List" w:uiPriority="72"/>
-    <w:lsdException w:name="Colorful Grid" w:uiPriority="73"/>
-    <w:lsdException w:name="Light Shading Accent 1" w:uiPriority="60"/>
-    <w:lsdException w:name="Light List Accent 1" w:uiPriority="61"/>
-    <w:lsdException w:name="Light Grid Accent 1" w:uiPriority="62"/>
-    <w:lsdException w:name="Medium Shading 1 Accent 1" w:uiPriority="63"/>
-    <w:lsdException w:name="Medium Shading 2 Accent 1" w:uiPriority="64"/>
-    <w:lsdException w:name="Medium List 1 Accent 1" w:uiPriority="65"/>
-    <w:lsdException w:name="Revision" w:semiHidden="1"/>
-    <w:lsdException w:name="List Paragraph" w:uiPriority="34" w:qFormat="1"/>
-    <w:lsdException w:name="Quote" w:uiPriority="29" w:qFormat="1"/>
-    <w:lsdException w:name="Intense Quote" w:uiPriority="30" w:qFormat="1"/>
-    <w:lsdException w:name="Medium List 2 Accent 1" w:uiPriority="66"/>
-    <w:lsdException w:name="Medium Grid 1 Accent 1" w:uiPriority="67"/>
-    <w:lsdException w:name="Medium Grid 2 Accent 1" w:uiPriority="68"/>
-    <w:lsdException w:name="Medium Grid 3 Accent 1" w:uiPriority="69"/>
-    <w:lsdException w:name="Dark List Accent 1" w:uiPriority="70"/>
-    <w:lsdException w:name="Colorful Shading Accent 1" w:uiPriority="71"/>
-    <w:lsdException w:name="Colorful List Accent 1" w:uiPriority="72"/>
-    <w:lsdException w:name="Colorful Grid Accent 1" w:uiPriority="73"/>
-    <w:lsdException w:name="Light Shading Accent 2" w:uiPriority="60"/>
-    <w:lsdException w:name="Light List Accent 2" w:uiPriority="61"/>
-    <w:lsdException w:name="Light Grid Accent 2" w:uiPriority="62"/>
-    <w:lsdException w:name="Medium Shading 1 Accent 2" w:uiPriority="63"/>
-    <w:lsdException w:name="Medium Shading 2 Accent 2" w:uiPriority="64"/>
-    <w:lsdException w:name="Medium List 1 Accent 2" w:uiPriority="65"/>
-    <w:lsdException w:name="Medium List 2 Accent 2" w:uiPriority="66"/>
-    <w:lsdException w:name="Medium Grid 1 Accent 2" w:uiPriority="67"/>
-    <w:lsdException w:name="Medium Grid 2 Accent 2" w:uiPriority="68"/>
-    <w:lsdException w:name="Medium Grid 3 Accent 2" w:uiPriority="69"/>
-    <w:lsdException w:name="Dark List Accent 2" w:uiPriority="70"/>
-    <w:lsdException w:name="Colorful Shading Accent 2" w:uiPriority="71"/>
-    <w:lsdException w:name="Colorful List Accent 2" w:uiPriority="72"/>
-    <w:lsdException w:name="Colorful Grid Accent 2" w:uiPriority="73"/>
-    <w:lsdException w:name="Light Shading Accent 3" w:uiPriority="60"/>
-    <w:lsdException w:name="Light List Accent 3" w:uiPriority="61"/>
-    <w:lsdException w:name="Light Grid Accent 3" w:uiPriority="62"/>
-    <w:lsdException w:name="Medium Shading 1 Accent 3" w:uiPriority="63"/>
-    <w:lsdException w:name="Medium Shading 2 Accent 3" w:uiPriority="64"/>
-    <w:lsdException w:name="Medium List 1 Accent 3" w:uiPriority="65"/>
-    <w:lsdException w:name="Medium List 2 Accent 3" w:uiPriority="66"/>
-    <w:lsdException w:name="Medium Grid 1 Accent 3" w:uiPriority="67"/>
-    <w:lsdException w:name="Medium Grid 2 Accent 3" w:uiPriority="68"/>
-    <w:lsdException w:name="Medium Grid 3 Accent 3" w:uiPriority="69"/>
-    <w:lsdException w:name="Dark List Accent 3" w:uiPriority="70"/>
-    <w:lsdException w:name="Colorful Shading Accent 3" w:uiPriority="71"/>
-    <w:lsdException w:name="Colorful List Accent 3" w:uiPriority="72"/>
-    <w:lsdException w:name="Colorful Grid Accent 3" w:uiPriority="73"/>
-    <w:lsdException w:name="Light Shading Accent 4" w:uiPriority="60"/>
-    <w:lsdException w:name="Light List Accent 4" w:uiPriority="61"/>
-    <w:lsdException w:name="Light Grid Accent 4" w:uiPriority="62"/>
-    <w:lsdException w:name="Medium Shading 1 Accent 4" w:uiPriority="63"/>
-    <w:lsdException w:name="Medium Shading 2 Accent 4" w:uiPriority="64"/>
-    <w:lsdException w:name="Medium List 1 Accent 4" w:uiPriority="65"/>
-    <w:lsdException w:name="Medium List 2 Accent 4" w:uiPriority="66"/>
-    <w:lsdException w:name="Medium Grid 1 Accent 4" w:uiPriority="67"/>
-    <w:lsdException w:name="Medium Grid 2 Accent 4" w:uiPriority="68"/>
-    <w:lsdException w:name="Medium Grid 3 Accent 4" w:uiPriority="69"/>
-    <w:lsdException w:name="Dark List Accent 4" w:uiPriority="70"/>
-    <w:lsdException w:name="Colorful Shading Accent 4" w:uiPriority="71"/>
-    <w:lsdException w:name="Colorful List Accent 4" w:uiPriority="72"/>
-    <w:lsdException w:name="Colorful Grid Accent 4" w:uiPriority="73"/>
-    <w:lsdException w:name="Light Shading Accent 5" w:uiPriority="60"/>
-    <w:lsdException w:name="Light List Accent 5" w:uiPriority="61"/>
-    <w:lsdException w:name="Light Grid Accent 5" w:uiPriority="62"/>
-    <w:lsdException w:name="Medium Shading 1 Accent 5" w:uiPriority="63"/>
-    <w:lsdException w:name="Medium Shading 2 Accent 5" w:uiPriority="64"/>
-    <w:lsdException w:name="Medium List 1 Accent 5" w:uiPriority="65"/>
-    <w:lsdException w:name="Medium List 2 Accent 5" w:uiPriority="66"/>
-    <w:lsdException w:name="Medium Grid 1 Accent 5" w:uiPriority="67"/>
-    <w:lsdException w:name="Medium Grid 2 Accent 5" w:uiPriority="68"/>
-    <w:lsdException w:name="Medium Grid 3 Accent 5" w:uiPriority="69"/>
-    <w:lsdException w:name="Dark List Accent 5" w:uiPriority="70"/>
-    <w:lsdException w:name="Colorful Shading Accent 5" w:uiPriority="71"/>
-    <w:lsdException w:name="Colorful List Accent 5" w:uiPriority="72"/>
-    <w:lsdException w:name="Colorful Grid Accent 5" w:uiPriority="73"/>
-    <w:lsdException w:name="Light Shading Accent 6" w:uiPriority="60"/>
-    <w:lsdException w:name="Light List Accent 6" w:uiPriority="61"/>
-    <w:lsdException w:name="Light Grid Accent 6" w:uiPriority="62"/>
-    <w:lsdException w:name="Medium Shading 1 Accent 6" w:uiPriority="63"/>
-    <w:lsdException w:name="Medium Shading 2 Accent 6" w:uiPriority="64"/>
-    <w:lsdException w:name="Medium List 1 Accent 6" w:uiPriority="65"/>
-    <w:lsdException w:name="Medium List 2 Accent 6" w:uiPriority="66"/>
-    <w:lsdException w:name="Medium Grid 1 Accent 6" w:uiPriority="67"/>
-    <w:lsdException w:name="Medium Grid 2 Accent 6" w:uiPriority="68"/>
-    <w:lsdException w:name="Medium Grid 3 Accent 6" w:uiPriority="69"/>
-    <w:lsdException w:name="Dark List Accent 6" w:uiPriority="70"/>
-    <w:lsdException w:name="Colorful Shading Accent 6" w:uiPriority="71"/>
-    <w:lsdException w:name="Colorful List Accent 6" w:uiPriority="72"/>
-    <w:lsdException w:name="Colorful Grid Accent 6" w:uiPriority="73"/>
-    <w:lsdException w:name="Subtle Emphasis" w:uiPriority="19" w:qFormat="1"/>
-    <w:lsdException w:name="Intense Emphasis" w:uiPriority="21" w:qFormat="1"/>
-    <w:lsdException w:name="Subtle Reference" w:uiPriority="31" w:qFormat="1"/>
-    <w:lsdException w:name="Intense Reference" w:uiPriority="32" w:qFormat="1"/>
-    <w:lsdException w:name="Book Title" w:uiPriority="33" w:qFormat="1"/>
-    <w:lsdException w:name="Bibliography" w:semiHidden="1" w:uiPriority="37" w:unhideWhenUsed="1"/>
-    <w:lsdException w:name="TOC Heading" w:semiHidden="1" w:uiPriority="39" w:unhideWhenUsed="1" w:qFormat="1"/>
-    <w:lsdException w:name="Plain Table 1" w:uiPriority="41"/>
-    <w:lsdException w:name="Plain Table 2" w:uiPriority="42"/>
-    <w:lsdException w:name="Plain Table 3" w:uiPriority="43"/>
-    <w:lsdException w:name="Plain Table 4" w:uiPriority="44"/>
-    <w:lsdException w:name="Plain Table 5" w:uiPriority="45"/>
-    <w:lsdException w:name="Grid Table Light" w:uiPriority="40"/>
-    <w:lsdException w:name="Grid Table 1 Light" w:uiPriority="46"/>
-    <w:lsdException w:name="Grid Table 2" w:uiPriority="47"/>
-    <w:lsdException w:name="Grid Table 3" w:uiPriority="48"/>
-    <w:lsdException w:name="Grid Table 4" w:uiPriority="49"/>
-    <w:lsdException w:name="Grid Table 5 Dark" w:uiPriority="50"/>
-    <w:lsdException w:name="Grid Table 6 Colorful" w:uiPriority="51"/>
-    <w:lsdException w:name="Grid Table 7 Colorful" w:uiPriority="52"/>
-    <w:lsdException w:name="Grid Table 1 Light Accent 1" w:uiPriority="46"/>
-    <w:lsdException w:name="Grid Table 2 Accent 1" w:uiPriority="47"/>
-    <w:lsdException w:name="Grid Table 3 Accent 1" w:uiPriority="48"/>
-    <w:lsdException w:name="Grid Table 4 Accent 1" w:uiPriority="49"/>
-    <w:lsdException w:name="Grid Table 5 Dark Accent 1" w:uiPriority="50"/>
-    <w:lsdException w:name="Grid Table 6 Colorful Accent 1" w:uiPriority="51"/>
-    <w:lsdException w:name="Grid Table 7 Colorful Accent 1" w:uiPriority="52"/>
-    <w:lsdException w:name="Grid Table 1 Light Accent 2" w:uiPriority="46"/>
-    <w:lsdException w:name="Grid Table 2 Accent 2" w:uiPriority="47"/>
-    <w:lsdException w:name="Grid Table 3 Accent 2" w:uiPriority="48"/>
-    <w:lsdException w:name="Grid Table 4 Accent 2" w:uiPriority="49"/>
-    <w:lsdException w:name="Grid Table 5 Dark Accent 2" w:uiPriority="50"/>
-    <w:lsdException w:name="Grid Table 6 Colorful Accent 2" w:uiPriority="51"/>
-    <w:lsdException w:name="Grid Table 7 Colorful Accent 2" w:uiPriority="52"/>
-    <w:lsdException w:name="Grid Table 1 Light Accent 3" w:uiPriority="46"/>
-    <w:lsdException w:name="Grid Table 2 Accent 3" w:uiPriority="47"/>
-    <w:lsdException w:name="Grid Table 3 Accent 3" w:uiPriority="48"/>
-    <w:lsdException w:name="Grid Table 4 Accent 3" w:uiPriority="49"/>
-    <w:lsdException w:name="Grid Table 5 Dark Accent 3" w:uiPriority="50"/>
-    <w:lsdException w:name="Grid Table 6 Colorful Accent 3" w:uiPriority="51"/>
-    <w:lsdException w:name="Grid Table 7 Colorful Accent 3" w:uiPriority="52"/>
-    <w:lsdException w:name="Grid Table 1 Light Accent 4" w:uiPriority="46"/>
-    <w:lsdException w:name="Grid Table 2 Accent 4" w:uiPriority="47"/>
-    <w:lsdException w:name="Grid Table 3 Accent 4" w:uiPriority="48"/>
-    <w:lsdException w:name="Grid Table 4 Accent 4" w:uiPriority="49"/>
-    <w:lsdException w:name="Grid Table 5 Dark Accent 4" w:uiPriority="50"/>
-    <w:lsdException w:name="Grid Table 6 Colorful Accent 4" w:uiPriority="51"/>
-    <w:lsdException w:name="Grid Table 7 Colorful Accent 4" w:uiPriority="52"/>
-    <w:lsdException w:name="Grid Table 1 Light Accent 5" w:uiPriority="46"/>
-    <w:lsdException w:name="Grid Table 2 Accent 5" w:uiPriority="47"/>
-    <w:lsdException w:name="Grid Table 3 Accent 5" w:uiPriority="48"/>
-    <w:lsdException w:name="Grid Table 4 Accent 5" w:uiPriority="49"/>
-    <w:lsdException w:name="Grid Table 5 Dark Accent 5" w:uiPriority="50"/>
-    <w:lsdException w:name="Grid Table 6 Colorful Accent 5" w:uiPriority="51"/>
-    <w:lsdException w:name="Grid Table 7 Colorful Accent 5" w:uiPriority="52"/>
-    <w:lsdException w:name="Grid Table 1 Light Accent 6" w:uiPriority="46"/>
-    <w:lsdException w:name="Grid Table 2 Accent 6" w:uiPriority="47"/>
-    <w:lsdException w:name="Grid Table 3 Accent 6" w:uiPriority="48"/>
-    <w:lsdException w:name="Grid Table 4 Accent 6" w:uiPriority="49"/>
-    <w:lsdException w:name="Grid Table 5 Dark Accent 6" w:uiPriority="50"/>
-    <w:lsdException w:name="Grid Table 6 Colorful Accent 6" w:uiPriority="51"/>
-    <w:lsdException w:name="Grid Table 7 Colorful Accent 6" w:uiPriority="52"/>
-    <w:lsdException w:name="List Table 1 Light" w:uiPriority="46"/>
-    <w:lsdException w:name="List Table 2" w:uiPriority="47"/>
-    <w:lsdException w:name="List Table 3" w:uiPriority="48"/>
-    <w:lsdException w:name="List Table 4" w:uiPriority="49"/>
-    <w:lsdException w:name="List Table 5 Dark" w:uiPriority="50"/>
-    <w:lsdException w:name="List Table 6 Colorful" w:uiPriority="51"/>
-    <w:lsdException w:name="List Table 7 Colorful" w:uiPriority="52"/>
-    <w:lsdException w:name="List Table 1 Light Accent 1" w:uiPriority="46"/>
-    <w:lsdException w:name="List Table 2 Accent 1" w:uiPriority="47"/>
-    <w:lsdException w:name="List Table 3 Accent 1" w:uiPriority="48"/>
-    <w:lsdException w:name="List Table 4 Accent 1" w:uiPriority="49"/>
-    <w:lsdException w:name="List Table 5 Dark Accent 1" w:uiPriority="50"/>
-    <w:lsdException w:name="List Table 6 Colorful Accent 1" w:uiPriority="51"/>
-    <w:lsdException w:name="List Table 7 Colorful Accent 1" w:uiPriority="52"/>
-    <w:lsdException w:name="List Table 1 Light Accent 2" w:uiPriority="46"/>
-    <w:lsdException w:name="List Table 2 Accent 2" w:uiPriority="47"/>
-    <w:lsdException w:name="List Table 3 Accent 2" w:uiPriority="48"/>
-    <w:lsdException w:name="List Table 4 Accent 2" w:uiPriority="49"/>
-    <w:lsdException w:name="List Table 5 Dark Accent 2" w:uiPriority="50"/>
-    <w:lsdException w:name="List Table 6 Colorful Accent 2" w:uiPriority="51"/>
-    <w:lsdException w:name="List Table 7 Colorful Accent 2" w:uiPriority="52"/>
-    <w:lsdException w:name="List Table 1 Light Accent 3" w:uiPriority="46"/>
-    <w:lsdException w:name="List Table 2 Accent 3" w:uiPriority="47"/>
-    <w:lsdException w:name="List Table 3 Accent 3" w:uiPriority="48"/>
-    <w:lsdException w:name="List Table 4 Accent 3" w:uiPriority="49"/>
-    <w:lsdException w:name="List Table 5 Dark Accent 3" w:uiPriority="50"/>
-    <w:lsdException w:name="List Table 6 Colorful Accent 3" w:uiPriority="51"/>
-    <w:lsdException w:name="List Table 7 Colorful Accent 3" w:uiPriority="52"/>
-    <w:lsdException w:name="List Table 1 Light Accent 4" w:uiPriority="46"/>
-    <w:lsdException w:name="List Table 2 Accent 4" w:uiPriority="47"/>
-    <w:lsdException w:name="List Table 3 Accent 4" w:uiPriority="48"/>
-    <w:lsdException w:name="List Table 4 Accent 4" w:uiPriority="49"/>
-    <w:lsdException w:name="List Table 5 Dark Accent 4" w:uiPriority="50"/>
-    <w:lsdException w:name="List Table 6 Colorful Accent 4" w:uiPriority="51"/>
-    <w:lsdException w:name="List Table 7 Colorful Accent 4" w:uiPriority="52"/>
-    <w:lsdException w:name="List Table 1 Light Accent 5" w:uiPriority="46"/>
-    <w:lsdException w:name="List Table 2 Accent 5" w:uiPriority="47"/>
-    <w:lsdException w:name="List Table 3 Accent 5" w:uiPriority="48"/>
-    <w:lsdException w:name="List Table 4 Accent 5" w:uiPriority="49"/>
-    <w:lsdException w:name="List Table 5 Dark Accent 5" w:uiPriority="50"/>
-    <w:lsdException w:name="List Table 6 Colorful Accent 5" w:uiPriority="51"/>
-    <w:lsdException w:name="List Table 7 Colorful Accent 5" w:uiPriority="52"/>
-    <w:lsdException w:name="List Table 1 Light Accent 6" w:uiPriority="46"/>
-    <w:lsdException w:name="List Table 2 Accent 6" w:uiPriority="47"/>
-    <w:lsdException w:name="List Table 3 Accent 6" w:uiPriority="48"/>
-    <w:lsdException w:name="List Table 4 Accent 6" w:uiPriority="49"/>
-    <w:lsdException w:name="List Table 5 Dark Accent 6" w:uiPriority="50"/>
-    <w:lsdException w:name="List Table 6 Colorful Accent 6" w:uiPriority="51"/>
-    <w:lsdException w:name="List Table 7 Colorful Accent 6" w:uiPriority="52"/>
-    <w:lsdException w:name="Mention" w:semiHidden="1" w:unhideWhenUsed="1"/>
-    <w:lsdException w:name="Smart Hyperlink" w:semiHidden="1" w:unhideWhenUsed="1"/>
-    <w:lsdException w:name="Hashtag" w:semiHidden="1" w:unhideWhenUsed="1"/>
-    <w:lsdException w:name="Unresolved Mention" w:semiHidden="1" w:unhideWhenUsed="1"/>
-  </w:latentStyles>
-  <w:style w:type="paragraph" w:default="1" w:styleId="Normal">
-    <w:name w:val="Normal"/>
-    <w:qFormat/>
-  </w:style>
-  <w:style w:type="character" w:default="1" w:styleId="DefaultParagraphFont">
-    <w:name w:val="Default Paragraph Font"/>
-    <w:uiPriority w:val="1"/>
-    <w:semiHidden/>
-    <w:unhideWhenUsed/>
-  </w:style>
-  <w:style w:type="table" w:default="1" w:styleId="TableNormal">
-    <w:name w:val="Normal Table"/>
-    <w:uiPriority w:val="99"/>
-    <w:semiHidden/>
-    <w:unhideWhenUsed/>
-    <w:tblPr>
-      <w:tblInd w:w="0" w:type="dxa"/>
-      <w:tblCellMar>
-        <w:top w:w="0" w:type="dxa"/>
-        <w:left w:w="108" w:type="dxa"/>
-        <w:bottom w:w="0" w:type="dxa"/>
-        <w:right w:w="108" w:type="dxa"/>
-      </w:tblCellMar>
-    </w:tblPr>
-  </w:style>
-  <w:style w:type="numbering" w:default="1" w:styleId="NoList">
-    <w:name w:val="No List"/>
-    <w:uiPriority w:val="99"/>
-    <w:semiHidden/>
-    <w:unhideWhenUsed/>
-  </w:style>
-</w:styles>
-</file>
-
-<file path=word/glossary/webSettings.xml><?xml version="1.0" encoding="utf-8"?>
-<w:webSettings xmlns:mc="http://schemas.openxmlformats.org/markup-compatibility/2006" xmlns:r="http://schemas.openxmlformats.org/officeDocument/2006/relationships" xmlns:w="http://schemas.openxmlformats.org/wordprocessingml/2006/main" xmlns:w14="http://schemas.microsoft.com/office/word/2010/wordml" xmlns:w15="http://schemas.microsoft.com/office/word/2012/wordml" xmlns:w16cid="http://schemas.microsoft.com/office/word/2016/wordml/cid" xmlns:w16se="http://schemas.microsoft.com/office/word/2015/wordml/symex" mc:Ignorable="w14 w15 w16se w16cid"/>
-</file>
-
 <file path=word/theme/theme1.xml><?xml version="1.0" encoding="utf-8"?>
 <a:theme xmlns:a="http://schemas.openxmlformats.org/drawingml/2006/main" name="Office Theme">
   <a:themeElements>
@@ -15970,21 +15377,6 @@
 </file>
 
 <file path=customXml/item1.xml><?xml version="1.0" encoding="utf-8"?>
-<p:properties xmlns:p="http://schemas.microsoft.com/office/2006/metadata/properties" xmlns:xsi="http://www.w3.org/2001/XMLSchema-instance" xmlns:pc="http://schemas.microsoft.com/office/infopath/2007/PartnerControls">
-  <documentManagement/>
-</p:properties>
-</file>
-
-<file path=customXml/item2.xml><?xml version="1.0" encoding="utf-8"?>
-<?mso-contentType ?>
-<FormTemplates xmlns="http://schemas.microsoft.com/sharepoint/v3/contenttype/forms">
-  <Display>DocumentLibraryForm</Display>
-  <Edit>DocumentLibraryForm</Edit>
-  <New>DocumentLibraryForm</New>
-</FormTemplates>
-</file>
-
-<file path=customXml/item3.xml><?xml version="1.0" encoding="utf-8"?>
 <ct:contentTypeSchema xmlns:ct="http://schemas.microsoft.com/office/2006/metadata/contentType" xmlns:ma="http://schemas.microsoft.com/office/2006/metadata/properties/metaAttributes" ct:_="" ma:_="" ma:contentTypeName="Document" ma:contentTypeID="0x010100C530F2834D1F71409E03DE35D529A47F" ma:contentTypeVersion="7" ma:contentTypeDescription="Create a new document." ma:contentTypeScope="" ma:versionID="59985ba190f2516c2b710872784d31b7">
   <xsd:schema xmlns:xsd="http://www.w3.org/2001/XMLSchema" xmlns:xs="http://www.w3.org/2001/XMLSchema" xmlns:p="http://schemas.microsoft.com/office/2006/metadata/properties" xmlns:ns2="fcdc5cbf-47c0-44cc-9ac3-b06560ba8e8e" xmlns:ns3="ec4add23-6ab2-490a-a15b-9fb62b360abf" targetNamespace="http://schemas.microsoft.com/office/2006/metadata/properties" ma:root="true" ma:fieldsID="cb91c51dd3c920ab5cd582cf0c994628" ns2:_="" ns3:_="">
     <xsd:import namespace="fcdc5cbf-47c0-44cc-9ac3-b06560ba8e8e"/>
@@ -16169,28 +15561,26 @@
 </ct:contentTypeSchema>
 </file>
 
+<file path=customXml/item2.xml><?xml version="1.0" encoding="utf-8"?>
+<p:properties xmlns:p="http://schemas.microsoft.com/office/2006/metadata/properties" xmlns:xsi="http://www.w3.org/2001/XMLSchema-instance" xmlns:pc="http://schemas.microsoft.com/office/infopath/2007/PartnerControls">
+  <documentManagement/>
+</p:properties>
+</file>
+
+<file path=customXml/item3.xml><?xml version="1.0" encoding="utf-8"?>
+<?mso-contentType ?>
+<FormTemplates xmlns="http://schemas.microsoft.com/sharepoint/v3/contenttype/forms">
+  <Display>DocumentLibraryForm</Display>
+  <Edit>DocumentLibraryForm</Edit>
+  <New>DocumentLibraryForm</New>
+</FormTemplates>
+</file>
+
 <file path=customXml/item4.xml><?xml version="1.0" encoding="utf-8"?>
 <b:Sources xmlns:b="http://schemas.openxmlformats.org/officeDocument/2006/bibliography" xmlns="http://schemas.openxmlformats.org/officeDocument/2006/bibliography" SelectedStyle="\apasixtheditionofficeonline.xsl" StyleName="APA" Version="6"/>
 </file>
 
 <file path=customXml/itemProps1.xml><?xml version="1.0" encoding="utf-8"?>
-<ds:datastoreItem xmlns:ds="http://schemas.openxmlformats.org/officeDocument/2006/customXml" ds:itemID="{0672D3C0-D571-4637-A830-61AB0D9487B2}">
-  <ds:schemaRefs>
-    <ds:schemaRef ds:uri="http://schemas.microsoft.com/office/2006/metadata/properties"/>
-    <ds:schemaRef ds:uri="http://schemas.microsoft.com/office/infopath/2007/PartnerControls"/>
-  </ds:schemaRefs>
-</ds:datastoreItem>
-</file>
-
-<file path=customXml/itemProps2.xml><?xml version="1.0" encoding="utf-8"?>
-<ds:datastoreItem xmlns:ds="http://schemas.openxmlformats.org/officeDocument/2006/customXml" ds:itemID="{8AE88FD7-6BC2-4726-8E85-8454D1C901EC}">
-  <ds:schemaRefs>
-    <ds:schemaRef ds:uri="http://schemas.microsoft.com/sharepoint/v3/contenttype/forms"/>
-  </ds:schemaRefs>
-</ds:datastoreItem>
-</file>
-
-<file path=customXml/itemProps3.xml><?xml version="1.0" encoding="utf-8"?>
 <ds:datastoreItem xmlns:ds="http://schemas.openxmlformats.org/officeDocument/2006/customXml" ds:itemID="{F7A693E4-3E32-47A5-8A71-EE6C6985E656}">
   <ds:schemaRefs>
     <ds:schemaRef ds:uri="http://schemas.microsoft.com/office/2006/metadata/contentType"/>
@@ -16209,8 +15599,25 @@
 </ds:datastoreItem>
 </file>
 
+<file path=customXml/itemProps2.xml><?xml version="1.0" encoding="utf-8"?>
+<ds:datastoreItem xmlns:ds="http://schemas.openxmlformats.org/officeDocument/2006/customXml" ds:itemID="{0672D3C0-D571-4637-A830-61AB0D9487B2}">
+  <ds:schemaRefs>
+    <ds:schemaRef ds:uri="http://schemas.microsoft.com/office/2006/metadata/properties"/>
+    <ds:schemaRef ds:uri="http://schemas.microsoft.com/office/infopath/2007/PartnerControls"/>
+  </ds:schemaRefs>
+</ds:datastoreItem>
+</file>
+
+<file path=customXml/itemProps3.xml><?xml version="1.0" encoding="utf-8"?>
+<ds:datastoreItem xmlns:ds="http://schemas.openxmlformats.org/officeDocument/2006/customXml" ds:itemID="{8AE88FD7-6BC2-4726-8E85-8454D1C901EC}">
+  <ds:schemaRefs>
+    <ds:schemaRef ds:uri="http://schemas.microsoft.com/sharepoint/v3/contenttype/forms"/>
+  </ds:schemaRefs>
+</ds:datastoreItem>
+</file>
+
 <file path=customXml/itemProps4.xml><?xml version="1.0" encoding="utf-8"?>
-<ds:datastoreItem xmlns:ds="http://schemas.openxmlformats.org/officeDocument/2006/customXml" ds:itemID="{4B7B79BD-F7EC-427A-9F3B-F9545CFA7727}">
+<ds:datastoreItem xmlns:ds="http://schemas.openxmlformats.org/officeDocument/2006/customXml" ds:itemID="{06A8C128-BE4A-4DE0-962E-E556EA59DD7D}">
   <ds:schemaRefs>
     <ds:schemaRef ds:uri="http://schemas.openxmlformats.org/officeDocument/2006/bibliography"/>
   </ds:schemaRefs>

</xml_diff>